<commit_message>
Implement noconsole commands - commands that can't be entered using the console (using clc_stringcmd_noconsole); implement UI event handling at Key_Event level; team UI now works; remove actors
</commit_message>
<xml_diff>
--- a/docs/ZombonoUI.docx
+++ b/docs/ZombonoUI.docx
@@ -43,8 +43,173 @@
         <w:t xml:space="preserve"> It is also designed to rectify the severe issues that Zombono-Q1’s UI system had, such as the server depending on variables only the client can possibly understand.</w:t>
       </w:r>
     </w:p>
+    <w:p>
+      <w:pPr>
+        <w:rPr>
+          <w:rFonts w:ascii="Arial" w:hAnsi="Arial" w:cs="Arial"/>
+          <w:b/>
+          <w:bCs/>
+          <w:sz w:val="36"/>
+          <w:szCs w:val="36"/>
+        </w:rPr>
+      </w:pPr>
+      <w:r>
+        <w:rPr>
+          <w:rFonts w:ascii="Arial" w:hAnsi="Arial" w:cs="Arial"/>
+          <w:b/>
+          <w:bCs/>
+          <w:sz w:val="36"/>
+          <w:szCs w:val="36"/>
+        </w:rPr>
+        <w:t>Conten</w:t>
+      </w:r>
+      <w:r>
+        <w:rPr>
+          <w:rFonts w:ascii="Arial" w:hAnsi="Arial" w:cs="Arial"/>
+          <w:b/>
+          <w:bCs/>
+          <w:sz w:val="36"/>
+          <w:szCs w:val="36"/>
+        </w:rPr>
+        <w:t>ts</w:t>
+      </w:r>
+    </w:p>
+    <w:p>
+      <w:pPr>
+        <w:pStyle w:val="ListParagraph"/>
+        <w:numPr>
+          <w:ilvl w:val="0"/>
+          <w:numId w:val="1"/>
+        </w:numPr>
+        <w:rPr>
+          <w:rFonts w:ascii="Arial" w:hAnsi="Arial" w:cs="Arial"/>
+          <w:b/>
+          <w:bCs/>
+          <w:sz w:val="28"/>
+          <w:szCs w:val="28"/>
+        </w:rPr>
+      </w:pPr>
+      <w:r>
+        <w:rPr>
+          <w:rFonts w:ascii="Arial" w:hAnsi="Arial" w:cs="Arial"/>
+          <w:b/>
+          <w:bCs/>
+          <w:sz w:val="28"/>
+          <w:szCs w:val="28"/>
+        </w:rPr>
+        <w:t>UI Overal</w:t>
+      </w:r>
+      <w:r>
+        <w:rPr>
+          <w:rFonts w:ascii="Arial" w:hAnsi="Arial" w:cs="Arial"/>
+          <w:b/>
+          <w:bCs/>
+          <w:sz w:val="28"/>
+          <w:szCs w:val="28"/>
+        </w:rPr>
+        <w:t>l</w:t>
+      </w:r>
+      <w:r>
+        <w:rPr>
+          <w:rFonts w:ascii="Arial" w:hAnsi="Arial" w:cs="Arial"/>
+          <w:b/>
+          <w:bCs/>
+          <w:sz w:val="28"/>
+          <w:szCs w:val="28"/>
+        </w:rPr>
+        <w:t xml:space="preserve"> Design</w:t>
+      </w:r>
+    </w:p>
+    <w:p>
+      <w:pPr>
+        <w:pStyle w:val="ListParagraph"/>
+        <w:numPr>
+          <w:ilvl w:val="0"/>
+          <w:numId w:val="1"/>
+        </w:numPr>
+        <w:rPr>
+          <w:rFonts w:ascii="Arial" w:hAnsi="Arial" w:cs="Arial"/>
+          <w:b/>
+          <w:bCs/>
+          <w:sz w:val="28"/>
+          <w:szCs w:val="28"/>
+        </w:rPr>
+      </w:pPr>
+      <w:r>
+        <w:rPr>
+          <w:rFonts w:ascii="Arial" w:hAnsi="Arial" w:cs="Arial"/>
+          <w:b/>
+          <w:bCs/>
+          <w:sz w:val="28"/>
+          <w:szCs w:val="28"/>
+        </w:rPr>
+        <w:t>UI Controls</w:t>
+      </w:r>
+    </w:p>
+    <w:p>
+      <w:pPr>
+        <w:pStyle w:val="ListParagraph"/>
+        <w:numPr>
+          <w:ilvl w:val="0"/>
+          <w:numId w:val="1"/>
+        </w:numPr>
+        <w:rPr>
+          <w:rFonts w:ascii="Arial" w:hAnsi="Arial" w:cs="Arial"/>
+          <w:b/>
+          <w:bCs/>
+          <w:sz w:val="28"/>
+          <w:szCs w:val="28"/>
+        </w:rPr>
+      </w:pPr>
+      <w:r>
+        <w:rPr>
+          <w:rFonts w:ascii="Arial" w:hAnsi="Arial" w:cs="Arial"/>
+          <w:b/>
+          <w:bCs/>
+          <w:sz w:val="28"/>
+          <w:szCs w:val="28"/>
+        </w:rPr>
+        <w:t>UI Events</w:t>
+      </w:r>
+      <w:r>
+        <w:rPr>
+          <w:rFonts w:ascii="Arial" w:hAnsi="Arial" w:cs="Arial"/>
+          <w:b/>
+          <w:bCs/>
+          <w:sz w:val="28"/>
+          <w:szCs w:val="28"/>
+        </w:rPr>
+        <w:t xml:space="preserve"> &amp; Scripts</w:t>
+      </w:r>
+    </w:p>
+    <w:p>
+      <w:pPr>
+        <w:pStyle w:val="ListParagraph"/>
+        <w:numPr>
+          <w:ilvl w:val="0"/>
+          <w:numId w:val="1"/>
+        </w:numPr>
+        <w:rPr>
+          <w:rFonts w:ascii="Arial" w:hAnsi="Arial" w:cs="Arial"/>
+          <w:b/>
+          <w:bCs/>
+          <w:sz w:val="28"/>
+          <w:szCs w:val="28"/>
+        </w:rPr>
+      </w:pPr>
+      <w:r>
+        <w:rPr>
+          <w:rFonts w:ascii="Arial" w:hAnsi="Arial" w:cs="Arial"/>
+          <w:b/>
+          <w:bCs/>
+          <w:sz w:val="28"/>
+          <w:szCs w:val="28"/>
+        </w:rPr>
+        <w:t>UI Event Handling</w:t>
+      </w:r>
+    </w:p>
     <w:sectPr>
-      <w:headerReference w:type="default" r:id="rId6"/>
+      <w:headerReference w:type="default" r:id="rId7"/>
       <w:pgSz w:w="11906" w:h="16838"/>
       <w:pgMar w:top="1440" w:right="1440" w:bottom="1440" w:left="1440" w:header="708" w:footer="708" w:gutter="0"/>
       <w:cols w:space="708"/>
@@ -113,6 +278,7 @@
         <w:rFonts w:ascii="Arial" w:hAnsi="Arial" w:cs="Arial"/>
       </w:rPr>
     </w:pPr>
+    <w:proofErr w:type="spellStart"/>
     <w:r>
       <w:rPr>
         <w:rFonts w:ascii="Arial" w:hAnsi="Arial" w:cs="Arial"/>
@@ -123,6 +289,7 @@
       </w:rPr>
       <w:t>ZombonoUI</w:t>
     </w:r>
+    <w:proofErr w:type="spellEnd"/>
     <w:r>
       <w:rPr>
         <w:rFonts w:ascii="Arial" w:hAnsi="Arial" w:cs="Arial"/>
@@ -141,6 +308,103 @@
     </w:r>
   </w:p>
 </w:hdr>
+</file>
+
+<file path=word/numbering.xml><?xml version="1.0" encoding="utf-8"?>
+<w:numbering xmlns:wpc="http://schemas.microsoft.com/office/word/2010/wordprocessingCanvas" xmlns:cx="http://schemas.microsoft.com/office/drawing/2014/chartex" xmlns:cx1="http://schemas.microsoft.com/office/drawing/2015/9/8/chartex" xmlns:cx2="http://schemas.microsoft.com/office/drawing/2015/10/21/chartex" xmlns:cx3="http://schemas.microsoft.com/office/drawing/2016/5/9/chartex" xmlns:cx4="http://schemas.microsoft.com/office/drawing/2016/5/10/chartex" xmlns:cx5="http://schemas.microsoft.com/office/drawing/2016/5/11/chartex" xmlns:cx6="http://schemas.microsoft.com/office/drawing/2016/5/12/chartex" xmlns:cx7="http://schemas.microsoft.com/office/drawing/2016/5/13/chartex" xmlns:cx8="http://schemas.microsoft.com/office/drawing/2016/5/14/chartex" xmlns:mc="http://schemas.openxmlformats.org/markup-compatibility/2006" xmlns:aink="http://schemas.microsoft.com/office/drawing/2016/ink" xmlns:am3d="http://schemas.microsoft.com/office/drawing/2017/model3d" xmlns:o="urn:schemas-microsoft-com:office:office" xmlns:oel="http://schemas.microsoft.com/office/2019/extlst" xmlns:r="http://schemas.openxmlformats.org/officeDocument/2006/relationships" xmlns:m="http://schemas.openxmlformats.org/officeDocument/2006/math" xmlns:v="urn:schemas-microsoft-com:vml" xmlns:wp14="http://schemas.microsoft.com/office/word/2010/wordprocessingDrawing" xmlns:wp="http://schemas.openxmlformats.org/drawingml/2006/wordprocessingDrawing" xmlns:w10="urn:schemas-microsoft-com:office:word" xmlns:w="http://schemas.openxmlformats.org/wordprocessingml/2006/main" xmlns:w14="http://schemas.microsoft.com/office/word/2010/wordml" xmlns:w15="http://schemas.microsoft.com/office/word/2012/wordml" xmlns:w16cex="http://schemas.microsoft.com/office/word/2018/wordml/cex" xmlns:w16cid="http://schemas.microsoft.com/office/word/2016/wordml/cid" xmlns:w16="http://schemas.microsoft.com/office/word/2018/wordml" xmlns:w16sdtdh="http://schemas.microsoft.com/office/word/2020/wordml/sdtdatahash" xmlns:w16se="http://schemas.microsoft.com/office/word/2015/wordml/symex" xmlns:wpg="http://schemas.microsoft.com/office/word/2010/wordprocessingGroup" xmlns:wpi="http://schemas.microsoft.com/office/word/2010/wordprocessingInk" xmlns:wne="http://schemas.microsoft.com/office/word/2006/wordml" xmlns:wps="http://schemas.microsoft.com/office/word/2010/wordprocessingShape" mc:Ignorable="w14 w15 w16se w16cid w16 w16cex w16sdtdh wp14">
+  <w:abstractNum w:abstractNumId="0" w15:restartNumberingAfterBreak="0">
+    <w:nsid w:val="41F177DB"/>
+    <w:multiLevelType w:val="hybridMultilevel"/>
+    <w:tmpl w:val="665A2354"/>
+    <w:lvl w:ilvl="0" w:tplc="0809000F">
+      <w:start w:val="1"/>
+      <w:numFmt w:val="decimal"/>
+      <w:lvlText w:val="%1."/>
+      <w:lvlJc w:val="left"/>
+      <w:pPr>
+        <w:ind w:left="720" w:hanging="360"/>
+      </w:pPr>
+      <w:rPr>
+        <w:rFonts w:hint="default"/>
+      </w:rPr>
+    </w:lvl>
+    <w:lvl w:ilvl="1" w:tplc="08090019" w:tentative="1">
+      <w:start w:val="1"/>
+      <w:numFmt w:val="lowerLetter"/>
+      <w:lvlText w:val="%2."/>
+      <w:lvlJc w:val="left"/>
+      <w:pPr>
+        <w:ind w:left="1440" w:hanging="360"/>
+      </w:pPr>
+    </w:lvl>
+    <w:lvl w:ilvl="2" w:tplc="0809001B" w:tentative="1">
+      <w:start w:val="1"/>
+      <w:numFmt w:val="lowerRoman"/>
+      <w:lvlText w:val="%3."/>
+      <w:lvlJc w:val="right"/>
+      <w:pPr>
+        <w:ind w:left="2160" w:hanging="180"/>
+      </w:pPr>
+    </w:lvl>
+    <w:lvl w:ilvl="3" w:tplc="0809000F" w:tentative="1">
+      <w:start w:val="1"/>
+      <w:numFmt w:val="decimal"/>
+      <w:lvlText w:val="%4."/>
+      <w:lvlJc w:val="left"/>
+      <w:pPr>
+        <w:ind w:left="2880" w:hanging="360"/>
+      </w:pPr>
+    </w:lvl>
+    <w:lvl w:ilvl="4" w:tplc="08090019" w:tentative="1">
+      <w:start w:val="1"/>
+      <w:numFmt w:val="lowerLetter"/>
+      <w:lvlText w:val="%5."/>
+      <w:lvlJc w:val="left"/>
+      <w:pPr>
+        <w:ind w:left="3600" w:hanging="360"/>
+      </w:pPr>
+    </w:lvl>
+    <w:lvl w:ilvl="5" w:tplc="0809001B" w:tentative="1">
+      <w:start w:val="1"/>
+      <w:numFmt w:val="lowerRoman"/>
+      <w:lvlText w:val="%6."/>
+      <w:lvlJc w:val="right"/>
+      <w:pPr>
+        <w:ind w:left="4320" w:hanging="180"/>
+      </w:pPr>
+    </w:lvl>
+    <w:lvl w:ilvl="6" w:tplc="0809000F" w:tentative="1">
+      <w:start w:val="1"/>
+      <w:numFmt w:val="decimal"/>
+      <w:lvlText w:val="%7."/>
+      <w:lvlJc w:val="left"/>
+      <w:pPr>
+        <w:ind w:left="5040" w:hanging="360"/>
+      </w:pPr>
+    </w:lvl>
+    <w:lvl w:ilvl="7" w:tplc="08090019" w:tentative="1">
+      <w:start w:val="1"/>
+      <w:numFmt w:val="lowerLetter"/>
+      <w:lvlText w:val="%8."/>
+      <w:lvlJc w:val="left"/>
+      <w:pPr>
+        <w:ind w:left="5760" w:hanging="360"/>
+      </w:pPr>
+    </w:lvl>
+    <w:lvl w:ilvl="8" w:tplc="0809001B" w:tentative="1">
+      <w:start w:val="1"/>
+      <w:numFmt w:val="lowerRoman"/>
+      <w:lvlText w:val="%9."/>
+      <w:lvlJc w:val="right"/>
+      <w:pPr>
+        <w:ind w:left="6480" w:hanging="180"/>
+      </w:pPr>
+    </w:lvl>
+  </w:abstractNum>
+  <w:num w:numId="1" w16cid:durableId="952512953">
+    <w:abstractNumId w:val="0"/>
+  </w:num>
+</w:numbering>
 </file>
 
 <file path=word/styles.xml><?xml version="1.0" encoding="utf-8"?>
@@ -615,6 +879,17 @@
     <w:uiPriority w:val="99"/>
     <w:rsid w:val="00D354BC"/>
   </w:style>
+  <w:style w:type="paragraph" w:styleId="ListParagraph">
+    <w:name w:val="List Paragraph"/>
+    <w:basedOn w:val="Normal"/>
+    <w:uiPriority w:val="34"/>
+    <w:qFormat/>
+    <w:rsid w:val="00641988"/>
+    <w:pPr>
+      <w:ind w:left="720"/>
+      <w:contextualSpacing/>
+    </w:pPr>
+  </w:style>
 </w:styles>
 </file>
 

</xml_diff>

<commit_message>
ok actually do that
</commit_message>
<xml_diff>
--- a/docs/ZombonoUI.docx
+++ b/docs/ZombonoUI.docx
@@ -146,23 +146,13 @@
         </w:rPr>
         <w:t xml:space="preserve">client functions (with </w:t>
       </w:r>
-      <w:proofErr w:type="spellStart"/>
-      <w:r>
-        <w:rPr>
-          <w:rFonts w:ascii="Arial" w:hAnsi="Arial" w:cs="Arial"/>
-          <w:b/>
-          <w:bCs/>
-        </w:rPr>
-        <w:t>UI_Init</w:t>
-      </w:r>
-      <w:proofErr w:type="spellEnd"/>
-      <w:r>
-        <w:rPr>
-          <w:rFonts w:ascii="Arial" w:hAnsi="Arial" w:cs="Arial"/>
-          <w:b/>
-          <w:bCs/>
-        </w:rPr>
-        <w:t xml:space="preserve"> </w:t>
+      <w:r>
+        <w:rPr>
+          <w:rFonts w:ascii="Arial" w:hAnsi="Arial" w:cs="Arial"/>
+          <w:b/>
+          <w:bCs/>
+        </w:rPr>
+        <w:t xml:space="preserve">UI_Init </w:t>
       </w:r>
       <w:r>
         <w:rPr>
@@ -182,23 +172,13 @@
         </w:rPr>
         <w:t xml:space="preserve">(consisting of a </w:t>
       </w:r>
-      <w:proofErr w:type="spellStart"/>
-      <w:r>
-        <w:rPr>
-          <w:rFonts w:ascii="Arial" w:hAnsi="Arial" w:cs="Arial"/>
-          <w:b/>
-          <w:bCs/>
-        </w:rPr>
-        <w:t>ui_t</w:t>
-      </w:r>
-      <w:proofErr w:type="spellEnd"/>
-      <w:r>
-        <w:rPr>
-          <w:rFonts w:ascii="Arial" w:hAnsi="Arial" w:cs="Arial"/>
-          <w:b/>
-          <w:bCs/>
-        </w:rPr>
-        <w:t xml:space="preserve"> </w:t>
+      <w:r>
+        <w:rPr>
+          <w:rFonts w:ascii="Arial" w:hAnsi="Arial" w:cs="Arial"/>
+          <w:b/>
+          <w:bCs/>
+        </w:rPr>
+        <w:t xml:space="preserve">ui_t </w:t>
       </w:r>
       <w:r>
         <w:rPr>
@@ -232,32 +212,20 @@
         </w:rPr>
         <w:t xml:space="preserve">(all implemented in the monolithic </w:t>
       </w:r>
-      <w:proofErr w:type="spellStart"/>
-      <w:r>
-        <w:rPr>
-          <w:rFonts w:ascii="Arial" w:hAnsi="Arial" w:cs="Arial"/>
-          <w:b/>
-          <w:bCs/>
-        </w:rPr>
-        <w:t>ui_control_t</w:t>
-      </w:r>
-      <w:proofErr w:type="spellEnd"/>
-      <w:r>
-        <w:rPr>
-          <w:rFonts w:ascii="Arial" w:hAnsi="Arial" w:cs="Arial"/>
-          <w:b/>
-          <w:bCs/>
-        </w:rPr>
-        <w:t xml:space="preserve"> </w:t>
-      </w:r>
-      <w:proofErr w:type="gramStart"/>
+      <w:r>
+        <w:rPr>
+          <w:rFonts w:ascii="Arial" w:hAnsi="Arial" w:cs="Arial"/>
+          <w:b/>
+          <w:bCs/>
+        </w:rPr>
+        <w:t xml:space="preserve">ui_control_t </w:t>
+      </w:r>
       <w:r>
         <w:rPr>
           <w:rFonts w:ascii="Arial" w:hAnsi="Arial" w:cs="Arial"/>
         </w:rPr>
         <w:t>struct</w:t>
       </w:r>
-      <w:proofErr w:type="gramEnd"/>
       <w:r>
         <w:rPr>
           <w:rFonts w:ascii="Arial" w:hAnsi="Arial" w:cs="Arial"/>
@@ -278,38 +246,20 @@
         </w:rPr>
         <w:t xml:space="preserve">of a </w:t>
       </w:r>
-      <w:proofErr w:type="spellStart"/>
-      <w:r>
-        <w:rPr>
-          <w:rFonts w:ascii="Arial" w:hAnsi="Arial" w:cs="Arial"/>
-          <w:b/>
-          <w:bCs/>
-        </w:rPr>
-        <w:t>ui_t</w:t>
-      </w:r>
-      <w:proofErr w:type="spellEnd"/>
-      <w:r>
-        <w:rPr>
-          <w:rFonts w:ascii="Arial" w:hAnsi="Arial" w:cs="Arial"/>
-          <w:b/>
-          <w:bCs/>
-        </w:rPr>
-        <w:t xml:space="preserve"> </w:t>
-      </w:r>
-      <w:r>
-        <w:rPr>
-          <w:rFonts w:ascii="Arial" w:hAnsi="Arial" w:cs="Arial"/>
-        </w:rPr>
-        <w:t xml:space="preserve">structure; presently there are a maximum of 32 </w:t>
-      </w:r>
-      <w:proofErr w:type="spellStart"/>
-      <w:r>
-        <w:rPr>
-          <w:rFonts w:ascii="Arial" w:hAnsi="Arial" w:cs="Arial"/>
-        </w:rPr>
-        <w:t>chara</w:t>
-      </w:r>
-      <w:proofErr w:type="spellEnd"/>
+      <w:r>
+        <w:rPr>
+          <w:rFonts w:ascii="Arial" w:hAnsi="Arial" w:cs="Arial"/>
+          <w:b/>
+          <w:bCs/>
+        </w:rPr>
+        <w:t xml:space="preserve">ui_t </w:t>
+      </w:r>
+      <w:r>
+        <w:rPr>
+          <w:rFonts w:ascii="Arial" w:hAnsi="Arial" w:cs="Arial"/>
+        </w:rPr>
+        <w:t>structure; presently there are a maximum of 32 chara</w:t>
+      </w:r>
       <w:r>
         <w:rPr>
           <w:rFonts w:ascii="Arial" w:hAnsi="Arial" w:cs="Arial"/>
@@ -375,7 +325,6 @@
         </w:rPr>
         <w:t xml:space="preserve">within a </w:t>
       </w:r>
-      <w:proofErr w:type="spellStart"/>
       <w:r>
         <w:rPr>
           <w:rFonts w:ascii="Arial" w:hAnsi="Arial" w:cs="Arial"/>
@@ -384,7 +333,6 @@
         </w:rPr>
         <w:t>ui</w:t>
       </w:r>
-      <w:proofErr w:type="spellEnd"/>
       <w:r>
         <w:rPr>
           <w:rFonts w:ascii="Arial" w:hAnsi="Arial" w:cs="Arial"/>
@@ -414,23 +362,13 @@
         </w:rPr>
         <w:t xml:space="preserve">array; there are several types of controls that each use parts of the </w:t>
       </w:r>
-      <w:proofErr w:type="spellStart"/>
-      <w:r>
-        <w:rPr>
-          <w:rFonts w:ascii="Arial" w:hAnsi="Arial" w:cs="Arial"/>
-          <w:b/>
-          <w:bCs/>
-        </w:rPr>
-        <w:t>ui_control_t</w:t>
-      </w:r>
-      <w:proofErr w:type="spellEnd"/>
-      <w:r>
-        <w:rPr>
-          <w:rFonts w:ascii="Arial" w:hAnsi="Arial" w:cs="Arial"/>
-          <w:b/>
-          <w:bCs/>
-        </w:rPr>
-        <w:t xml:space="preserve"> </w:t>
+      <w:r>
+        <w:rPr>
+          <w:rFonts w:ascii="Arial" w:hAnsi="Arial" w:cs="Arial"/>
+          <w:b/>
+          <w:bCs/>
+        </w:rPr>
+        <w:t xml:space="preserve">ui_control_t </w:t>
       </w:r>
       <w:r>
         <w:rPr>
@@ -567,6 +505,58 @@
           <w:szCs w:val="25"/>
         </w:rPr>
         <w:t>UI Controls: Checkbox</w:t>
+      </w:r>
+    </w:p>
+    <w:p>
+      <w:pPr>
+        <w:pStyle w:val="ListParagraph"/>
+        <w:numPr>
+          <w:ilvl w:val="1"/>
+          <w:numId w:val="1"/>
+        </w:numPr>
+        <w:rPr>
+          <w:rFonts w:ascii="Arial" w:hAnsi="Arial" w:cs="Arial"/>
+          <w:b/>
+          <w:bCs/>
+          <w:sz w:val="25"/>
+          <w:szCs w:val="25"/>
+        </w:rPr>
+      </w:pPr>
+      <w:r>
+        <w:rPr>
+          <w:rFonts w:ascii="Arial" w:hAnsi="Arial" w:cs="Arial"/>
+          <w:b/>
+          <w:bCs/>
+          <w:sz w:val="25"/>
+          <w:szCs w:val="25"/>
+        </w:rPr>
+        <w:t>UI Controls: Box</w:t>
+      </w:r>
+    </w:p>
+    <w:p>
+      <w:pPr>
+        <w:pStyle w:val="ListParagraph"/>
+        <w:numPr>
+          <w:ilvl w:val="1"/>
+          <w:numId w:val="1"/>
+        </w:numPr>
+        <w:rPr>
+          <w:rFonts w:ascii="Arial" w:hAnsi="Arial" w:cs="Arial"/>
+          <w:b/>
+          <w:bCs/>
+          <w:sz w:val="25"/>
+          <w:szCs w:val="25"/>
+        </w:rPr>
+      </w:pPr>
+      <w:r>
+        <w:rPr>
+          <w:rFonts w:ascii="Arial" w:hAnsi="Arial" w:cs="Arial"/>
+          <w:b/>
+          <w:bCs/>
+          <w:sz w:val="25"/>
+          <w:szCs w:val="25"/>
+        </w:rPr>
+        <w:t>UI Controls: Separator</w:t>
       </w:r>
     </w:p>
     <w:p>
@@ -712,7 +702,6 @@
         <w:rFonts w:ascii="Arial" w:hAnsi="Arial" w:cs="Arial"/>
       </w:rPr>
     </w:pPr>
-    <w:proofErr w:type="spellStart"/>
     <w:r>
       <w:rPr>
         <w:rFonts w:ascii="Arial" w:hAnsi="Arial" w:cs="Arial"/>
@@ -723,7 +712,6 @@
       </w:rPr>
       <w:t>ZombonoUI</w:t>
     </w:r>
-    <w:proofErr w:type="spellEnd"/>
     <w:r>
       <w:rPr>
         <w:rFonts w:ascii="Arial" w:hAnsi="Arial" w:cs="Arial"/>

</xml_diff>

<commit_message>
change tag images and fix spacing between player items (still temp...)
</commit_message>
<xml_diff>
--- a/docs/ZombonoUI.docx
+++ b/docs/ZombonoUI.docx
@@ -558,17 +558,6 @@
         </w:rPr>
         <w:t>UI Controls: Separator</w:t>
       </w:r>
-    </w:p>
-    <w:p>
-      <w:pPr>
-        <w:rPr>
-          <w:rFonts w:ascii="Arial" w:hAnsi="Arial" w:cs="Arial"/>
-          <w:b/>
-          <w:bCs/>
-          <w:sz w:val="25"/>
-          <w:szCs w:val="25"/>
-        </w:rPr>
-      </w:pPr>
     </w:p>
     <w:p>
       <w:pPr>

</xml_diff>

<commit_message>
rework UI design so uis set to current_ui cannot overwrite each other; load missing textures with a missing texture texture
</commit_message>
<xml_diff>
--- a/docs/ZombonoUI.docx
+++ b/docs/ZombonoUI.docx
@@ -146,13 +146,23 @@
         </w:rPr>
         <w:t xml:space="preserve">client functions (with </w:t>
       </w:r>
-      <w:r>
-        <w:rPr>
-          <w:rFonts w:ascii="Arial" w:hAnsi="Arial" w:cs="Arial"/>
-          <w:b/>
-          <w:bCs/>
-        </w:rPr>
-        <w:t xml:space="preserve">UI_Init </w:t>
+      <w:proofErr w:type="spellStart"/>
+      <w:r>
+        <w:rPr>
+          <w:rFonts w:ascii="Arial" w:hAnsi="Arial" w:cs="Arial"/>
+          <w:b/>
+          <w:bCs/>
+        </w:rPr>
+        <w:t>UI_Init</w:t>
+      </w:r>
+      <w:proofErr w:type="spellEnd"/>
+      <w:r>
+        <w:rPr>
+          <w:rFonts w:ascii="Arial" w:hAnsi="Arial" w:cs="Arial"/>
+          <w:b/>
+          <w:bCs/>
+        </w:rPr>
+        <w:t xml:space="preserve"> </w:t>
       </w:r>
       <w:r>
         <w:rPr>
@@ -172,13 +182,23 @@
         </w:rPr>
         <w:t xml:space="preserve">(consisting of a </w:t>
       </w:r>
-      <w:r>
-        <w:rPr>
-          <w:rFonts w:ascii="Arial" w:hAnsi="Arial" w:cs="Arial"/>
-          <w:b/>
-          <w:bCs/>
-        </w:rPr>
-        <w:t xml:space="preserve">ui_t </w:t>
+      <w:proofErr w:type="spellStart"/>
+      <w:r>
+        <w:rPr>
+          <w:rFonts w:ascii="Arial" w:hAnsi="Arial" w:cs="Arial"/>
+          <w:b/>
+          <w:bCs/>
+        </w:rPr>
+        <w:t>ui_t</w:t>
+      </w:r>
+      <w:proofErr w:type="spellEnd"/>
+      <w:r>
+        <w:rPr>
+          <w:rFonts w:ascii="Arial" w:hAnsi="Arial" w:cs="Arial"/>
+          <w:b/>
+          <w:bCs/>
+        </w:rPr>
+        <w:t xml:space="preserve"> </w:t>
       </w:r>
       <w:r>
         <w:rPr>
@@ -212,20 +232,32 @@
         </w:rPr>
         <w:t xml:space="preserve">(all implemented in the monolithic </w:t>
       </w:r>
-      <w:r>
-        <w:rPr>
-          <w:rFonts w:ascii="Arial" w:hAnsi="Arial" w:cs="Arial"/>
-          <w:b/>
-          <w:bCs/>
-        </w:rPr>
-        <w:t xml:space="preserve">ui_control_t </w:t>
-      </w:r>
+      <w:proofErr w:type="spellStart"/>
+      <w:r>
+        <w:rPr>
+          <w:rFonts w:ascii="Arial" w:hAnsi="Arial" w:cs="Arial"/>
+          <w:b/>
+          <w:bCs/>
+        </w:rPr>
+        <w:t>ui_control_t</w:t>
+      </w:r>
+      <w:proofErr w:type="spellEnd"/>
+      <w:r>
+        <w:rPr>
+          <w:rFonts w:ascii="Arial" w:hAnsi="Arial" w:cs="Arial"/>
+          <w:b/>
+          <w:bCs/>
+        </w:rPr>
+        <w:t xml:space="preserve"> </w:t>
+      </w:r>
+      <w:proofErr w:type="gramStart"/>
       <w:r>
         <w:rPr>
           <w:rFonts w:ascii="Arial" w:hAnsi="Arial" w:cs="Arial"/>
         </w:rPr>
         <w:t>struct</w:t>
       </w:r>
+      <w:proofErr w:type="gramEnd"/>
       <w:r>
         <w:rPr>
           <w:rFonts w:ascii="Arial" w:hAnsi="Arial" w:cs="Arial"/>
@@ -246,20 +278,38 @@
         </w:rPr>
         <w:t xml:space="preserve">of a </w:t>
       </w:r>
-      <w:r>
-        <w:rPr>
-          <w:rFonts w:ascii="Arial" w:hAnsi="Arial" w:cs="Arial"/>
-          <w:b/>
-          <w:bCs/>
-        </w:rPr>
-        <w:t xml:space="preserve">ui_t </w:t>
-      </w:r>
-      <w:r>
-        <w:rPr>
-          <w:rFonts w:ascii="Arial" w:hAnsi="Arial" w:cs="Arial"/>
-        </w:rPr>
-        <w:t>structure; presently there are a maximum of 32 chara</w:t>
-      </w:r>
+      <w:proofErr w:type="spellStart"/>
+      <w:r>
+        <w:rPr>
+          <w:rFonts w:ascii="Arial" w:hAnsi="Arial" w:cs="Arial"/>
+          <w:b/>
+          <w:bCs/>
+        </w:rPr>
+        <w:t>ui_t</w:t>
+      </w:r>
+      <w:proofErr w:type="spellEnd"/>
+      <w:r>
+        <w:rPr>
+          <w:rFonts w:ascii="Arial" w:hAnsi="Arial" w:cs="Arial"/>
+          <w:b/>
+          <w:bCs/>
+        </w:rPr>
+        <w:t xml:space="preserve"> </w:t>
+      </w:r>
+      <w:r>
+        <w:rPr>
+          <w:rFonts w:ascii="Arial" w:hAnsi="Arial" w:cs="Arial"/>
+        </w:rPr>
+        <w:t xml:space="preserve">structure; presently there are a maximum of 32 </w:t>
+      </w:r>
+      <w:proofErr w:type="spellStart"/>
+      <w:r>
+        <w:rPr>
+          <w:rFonts w:ascii="Arial" w:hAnsi="Arial" w:cs="Arial"/>
+        </w:rPr>
+        <w:t>chara</w:t>
+      </w:r>
+      <w:proofErr w:type="spellEnd"/>
       <w:r>
         <w:rPr>
           <w:rFonts w:ascii="Arial" w:hAnsi="Arial" w:cs="Arial"/>
@@ -325,6 +375,7 @@
         </w:rPr>
         <w:t xml:space="preserve">within a </w:t>
       </w:r>
+      <w:proofErr w:type="spellStart"/>
       <w:r>
         <w:rPr>
           <w:rFonts w:ascii="Arial" w:hAnsi="Arial" w:cs="Arial"/>
@@ -333,6 +384,7 @@
         </w:rPr>
         <w:t>ui</w:t>
       </w:r>
+      <w:proofErr w:type="spellEnd"/>
       <w:r>
         <w:rPr>
           <w:rFonts w:ascii="Arial" w:hAnsi="Arial" w:cs="Arial"/>
@@ -362,13 +414,23 @@
         </w:rPr>
         <w:t xml:space="preserve">array; there are several types of controls that each use parts of the </w:t>
       </w:r>
-      <w:r>
-        <w:rPr>
-          <w:rFonts w:ascii="Arial" w:hAnsi="Arial" w:cs="Arial"/>
-          <w:b/>
-          <w:bCs/>
-        </w:rPr>
-        <w:t xml:space="preserve">ui_control_t </w:t>
+      <w:proofErr w:type="spellStart"/>
+      <w:r>
+        <w:rPr>
+          <w:rFonts w:ascii="Arial" w:hAnsi="Arial" w:cs="Arial"/>
+          <w:b/>
+          <w:bCs/>
+        </w:rPr>
+        <w:t>ui_control_t</w:t>
+      </w:r>
+      <w:proofErr w:type="spellEnd"/>
+      <w:r>
+        <w:rPr>
+          <w:rFonts w:ascii="Arial" w:hAnsi="Arial" w:cs="Arial"/>
+          <w:b/>
+          <w:bCs/>
+        </w:rPr>
+        <w:t xml:space="preserve"> </w:t>
       </w:r>
       <w:r>
         <w:rPr>
@@ -584,16 +646,6 @@
         </w:rPr>
         <w:t>UI Events</w:t>
       </w:r>
-      <w:r>
-        <w:rPr>
-          <w:rFonts w:ascii="Arial" w:hAnsi="Arial" w:cs="Arial"/>
-          <w:b/>
-          <w:bCs/>
-          <w:sz w:val="28"/>
-          <w:szCs w:val="28"/>
-        </w:rPr>
-        <w:t xml:space="preserve"> &amp; Scripts</w:t>
-      </w:r>
     </w:p>
     <w:p>
       <w:pPr>
@@ -618,11 +670,52 @@
           <w:sz w:val="28"/>
           <w:szCs w:val="28"/>
         </w:rPr>
+        <w:t xml:space="preserve">UI </w:t>
+      </w:r>
+      <w:r>
+        <w:rPr>
+          <w:rFonts w:ascii="Arial" w:hAnsi="Arial" w:cs="Arial"/>
+          <w:b/>
+          <w:bCs/>
+          <w:sz w:val="28"/>
+          <w:szCs w:val="28"/>
+        </w:rPr>
+        <w:t>Scripts</w:t>
+      </w:r>
+    </w:p>
+    <w:p>
+      <w:pPr>
+        <w:pStyle w:val="ListParagraph"/>
+        <w:numPr>
+          <w:ilvl w:val="0"/>
+          <w:numId w:val="1"/>
+        </w:numPr>
+        <w:rPr>
+          <w:rFonts w:ascii="Arial" w:hAnsi="Arial" w:cs="Arial"/>
+          <w:b/>
+          <w:bCs/>
+          <w:sz w:val="28"/>
+          <w:szCs w:val="28"/>
+        </w:rPr>
+      </w:pPr>
+      <w:r>
+        <w:rPr>
+          <w:rFonts w:ascii="Arial" w:hAnsi="Arial" w:cs="Arial"/>
+          <w:b/>
+          <w:bCs/>
+          <w:sz w:val="28"/>
+          <w:szCs w:val="28"/>
+        </w:rPr>
         <w:t>UI Event Handling</w:t>
       </w:r>
     </w:p>
     <w:sectPr>
-      <w:headerReference w:type="default" r:id="rId7"/>
+      <w:headerReference w:type="even" r:id="rId7"/>
+      <w:headerReference w:type="default" r:id="rId8"/>
+      <w:footerReference w:type="even" r:id="rId9"/>
+      <w:footerReference w:type="default" r:id="rId10"/>
+      <w:headerReference w:type="first" r:id="rId11"/>
+      <w:footerReference w:type="first" r:id="rId12"/>
       <w:pgSz w:w="11906" w:h="16838"/>
       <w:pgMar w:top="1440" w:right="1440" w:bottom="1440" w:left="1440" w:header="708" w:footer="708" w:gutter="0"/>
       <w:cols w:space="708"/>
@@ -657,6 +750,36 @@
 </w:endnotes>
 </file>
 
+<file path=word/footer1.xml><?xml version="1.0" encoding="utf-8"?>
+<w:ftr xmlns:wpc="http://schemas.microsoft.com/office/word/2010/wordprocessingCanvas" xmlns:cx="http://schemas.microsoft.com/office/drawing/2014/chartex" xmlns:cx1="http://schemas.microsoft.com/office/drawing/2015/9/8/chartex" xmlns:cx2="http://schemas.microsoft.com/office/drawing/2015/10/21/chartex" xmlns:cx3="http://schemas.microsoft.com/office/drawing/2016/5/9/chartex" xmlns:cx4="http://schemas.microsoft.com/office/drawing/2016/5/10/chartex" xmlns:cx5="http://schemas.microsoft.com/office/drawing/2016/5/11/chartex" xmlns:cx6="http://schemas.microsoft.com/office/drawing/2016/5/12/chartex" xmlns:cx7="http://schemas.microsoft.com/office/drawing/2016/5/13/chartex" xmlns:cx8="http://schemas.microsoft.com/office/drawing/2016/5/14/chartex" xmlns:mc="http://schemas.openxmlformats.org/markup-compatibility/2006" xmlns:aink="http://schemas.microsoft.com/office/drawing/2016/ink" xmlns:am3d="http://schemas.microsoft.com/office/drawing/2017/model3d" xmlns:o="urn:schemas-microsoft-com:office:office" xmlns:oel="http://schemas.microsoft.com/office/2019/extlst" xmlns:r="http://schemas.openxmlformats.org/officeDocument/2006/relationships" xmlns:m="http://schemas.openxmlformats.org/officeDocument/2006/math" xmlns:v="urn:schemas-microsoft-com:vml" xmlns:wp14="http://schemas.microsoft.com/office/word/2010/wordprocessingDrawing" xmlns:wp="http://schemas.openxmlformats.org/drawingml/2006/wordprocessingDrawing" xmlns:w10="urn:schemas-microsoft-com:office:word" xmlns:w="http://schemas.openxmlformats.org/wordprocessingml/2006/main" xmlns:w14="http://schemas.microsoft.com/office/word/2010/wordml" xmlns:w15="http://schemas.microsoft.com/office/word/2012/wordml" xmlns:w16cex="http://schemas.microsoft.com/office/word/2018/wordml/cex" xmlns:w16cid="http://schemas.microsoft.com/office/word/2016/wordml/cid" xmlns:w16="http://schemas.microsoft.com/office/word/2018/wordml" xmlns:w16sdtdh="http://schemas.microsoft.com/office/word/2020/wordml/sdtdatahash" xmlns:w16se="http://schemas.microsoft.com/office/word/2015/wordml/symex" xmlns:wpg="http://schemas.microsoft.com/office/word/2010/wordprocessingGroup" xmlns:wpi="http://schemas.microsoft.com/office/word/2010/wordprocessingInk" xmlns:wne="http://schemas.microsoft.com/office/word/2006/wordml" xmlns:wps="http://schemas.microsoft.com/office/word/2010/wordprocessingShape" mc:Ignorable="w14 w15 w16se w16cid w16 w16cex w16sdtdh wp14">
+  <w:p>
+    <w:pPr>
+      <w:pStyle w:val="Footer"/>
+    </w:pPr>
+  </w:p>
+</w:ftr>
+</file>
+
+<file path=word/footer2.xml><?xml version="1.0" encoding="utf-8"?>
+<w:ftr xmlns:wpc="http://schemas.microsoft.com/office/word/2010/wordprocessingCanvas" xmlns:cx="http://schemas.microsoft.com/office/drawing/2014/chartex" xmlns:cx1="http://schemas.microsoft.com/office/drawing/2015/9/8/chartex" xmlns:cx2="http://schemas.microsoft.com/office/drawing/2015/10/21/chartex" xmlns:cx3="http://schemas.microsoft.com/office/drawing/2016/5/9/chartex" xmlns:cx4="http://schemas.microsoft.com/office/drawing/2016/5/10/chartex" xmlns:cx5="http://schemas.microsoft.com/office/drawing/2016/5/11/chartex" xmlns:cx6="http://schemas.microsoft.com/office/drawing/2016/5/12/chartex" xmlns:cx7="http://schemas.microsoft.com/office/drawing/2016/5/13/chartex" xmlns:cx8="http://schemas.microsoft.com/office/drawing/2016/5/14/chartex" xmlns:mc="http://schemas.openxmlformats.org/markup-compatibility/2006" xmlns:aink="http://schemas.microsoft.com/office/drawing/2016/ink" xmlns:am3d="http://schemas.microsoft.com/office/drawing/2017/model3d" xmlns:o="urn:schemas-microsoft-com:office:office" xmlns:oel="http://schemas.microsoft.com/office/2019/extlst" xmlns:r="http://schemas.openxmlformats.org/officeDocument/2006/relationships" xmlns:m="http://schemas.openxmlformats.org/officeDocument/2006/math" xmlns:v="urn:schemas-microsoft-com:vml" xmlns:wp14="http://schemas.microsoft.com/office/word/2010/wordprocessingDrawing" xmlns:wp="http://schemas.openxmlformats.org/drawingml/2006/wordprocessingDrawing" xmlns:w10="urn:schemas-microsoft-com:office:word" xmlns:w="http://schemas.openxmlformats.org/wordprocessingml/2006/main" xmlns:w14="http://schemas.microsoft.com/office/word/2010/wordml" xmlns:w15="http://schemas.microsoft.com/office/word/2012/wordml" xmlns:w16cex="http://schemas.microsoft.com/office/word/2018/wordml/cex" xmlns:w16cid="http://schemas.microsoft.com/office/word/2016/wordml/cid" xmlns:w16="http://schemas.microsoft.com/office/word/2018/wordml" xmlns:w16sdtdh="http://schemas.microsoft.com/office/word/2020/wordml/sdtdatahash" xmlns:w16se="http://schemas.microsoft.com/office/word/2015/wordml/symex" xmlns:wpg="http://schemas.microsoft.com/office/word/2010/wordprocessingGroup" xmlns:wpi="http://schemas.microsoft.com/office/word/2010/wordprocessingInk" xmlns:wne="http://schemas.microsoft.com/office/word/2006/wordml" xmlns:wps="http://schemas.microsoft.com/office/word/2010/wordprocessingShape" mc:Ignorable="w14 w15 w16se w16cid w16 w16cex w16sdtdh wp14">
+  <w:p>
+    <w:pPr>
+      <w:pStyle w:val="Footer"/>
+    </w:pPr>
+  </w:p>
+</w:ftr>
+</file>
+
+<file path=word/footer3.xml><?xml version="1.0" encoding="utf-8"?>
+<w:ftr xmlns:wpc="http://schemas.microsoft.com/office/word/2010/wordprocessingCanvas" xmlns:cx="http://schemas.microsoft.com/office/drawing/2014/chartex" xmlns:cx1="http://schemas.microsoft.com/office/drawing/2015/9/8/chartex" xmlns:cx2="http://schemas.microsoft.com/office/drawing/2015/10/21/chartex" xmlns:cx3="http://schemas.microsoft.com/office/drawing/2016/5/9/chartex" xmlns:cx4="http://schemas.microsoft.com/office/drawing/2016/5/10/chartex" xmlns:cx5="http://schemas.microsoft.com/office/drawing/2016/5/11/chartex" xmlns:cx6="http://schemas.microsoft.com/office/drawing/2016/5/12/chartex" xmlns:cx7="http://schemas.microsoft.com/office/drawing/2016/5/13/chartex" xmlns:cx8="http://schemas.microsoft.com/office/drawing/2016/5/14/chartex" xmlns:mc="http://schemas.openxmlformats.org/markup-compatibility/2006" xmlns:aink="http://schemas.microsoft.com/office/drawing/2016/ink" xmlns:am3d="http://schemas.microsoft.com/office/drawing/2017/model3d" xmlns:o="urn:schemas-microsoft-com:office:office" xmlns:oel="http://schemas.microsoft.com/office/2019/extlst" xmlns:r="http://schemas.openxmlformats.org/officeDocument/2006/relationships" xmlns:m="http://schemas.openxmlformats.org/officeDocument/2006/math" xmlns:v="urn:schemas-microsoft-com:vml" xmlns:wp14="http://schemas.microsoft.com/office/word/2010/wordprocessingDrawing" xmlns:wp="http://schemas.openxmlformats.org/drawingml/2006/wordprocessingDrawing" xmlns:w10="urn:schemas-microsoft-com:office:word" xmlns:w="http://schemas.openxmlformats.org/wordprocessingml/2006/main" xmlns:w14="http://schemas.microsoft.com/office/word/2010/wordml" xmlns:w15="http://schemas.microsoft.com/office/word/2012/wordml" xmlns:w16cex="http://schemas.microsoft.com/office/word/2018/wordml/cex" xmlns:w16cid="http://schemas.microsoft.com/office/word/2016/wordml/cid" xmlns:w16="http://schemas.microsoft.com/office/word/2018/wordml" xmlns:w16sdtdh="http://schemas.microsoft.com/office/word/2020/wordml/sdtdatahash" xmlns:w16se="http://schemas.microsoft.com/office/word/2015/wordml/symex" xmlns:wpg="http://schemas.microsoft.com/office/word/2010/wordprocessingGroup" xmlns:wpi="http://schemas.microsoft.com/office/word/2010/wordprocessingInk" xmlns:wne="http://schemas.microsoft.com/office/word/2006/wordml" xmlns:wps="http://schemas.microsoft.com/office/word/2010/wordprocessingShape" mc:Ignorable="w14 w15 w16se w16cid w16 w16cex w16sdtdh wp14">
+  <w:p>
+    <w:pPr>
+      <w:pStyle w:val="Footer"/>
+    </w:pPr>
+  </w:p>
+</w:ftr>
+</file>
+
 <file path=word/footnotes.xml><?xml version="1.0" encoding="utf-8"?>
 <w:footnotes xmlns:wpc="http://schemas.microsoft.com/office/word/2010/wordprocessingCanvas" xmlns:cx="http://schemas.microsoft.com/office/drawing/2014/chartex" xmlns:cx1="http://schemas.microsoft.com/office/drawing/2015/9/8/chartex" xmlns:cx2="http://schemas.microsoft.com/office/drawing/2015/10/21/chartex" xmlns:cx3="http://schemas.microsoft.com/office/drawing/2016/5/9/chartex" xmlns:cx4="http://schemas.microsoft.com/office/drawing/2016/5/10/chartex" xmlns:cx5="http://schemas.microsoft.com/office/drawing/2016/5/11/chartex" xmlns:cx6="http://schemas.microsoft.com/office/drawing/2016/5/12/chartex" xmlns:cx7="http://schemas.microsoft.com/office/drawing/2016/5/13/chartex" xmlns:cx8="http://schemas.microsoft.com/office/drawing/2016/5/14/chartex" xmlns:mc="http://schemas.openxmlformats.org/markup-compatibility/2006" xmlns:aink="http://schemas.microsoft.com/office/drawing/2016/ink" xmlns:am3d="http://schemas.microsoft.com/office/drawing/2017/model3d" xmlns:o="urn:schemas-microsoft-com:office:office" xmlns:oel="http://schemas.microsoft.com/office/2019/extlst" xmlns:r="http://schemas.openxmlformats.org/officeDocument/2006/relationships" xmlns:m="http://schemas.openxmlformats.org/officeDocument/2006/math" xmlns:v="urn:schemas-microsoft-com:vml" xmlns:wp14="http://schemas.microsoft.com/office/word/2010/wordprocessingDrawing" xmlns:wp="http://schemas.openxmlformats.org/drawingml/2006/wordprocessingDrawing" xmlns:w10="urn:schemas-microsoft-com:office:word" xmlns:w="http://schemas.openxmlformats.org/wordprocessingml/2006/main" xmlns:w14="http://schemas.microsoft.com/office/word/2010/wordml" xmlns:w15="http://schemas.microsoft.com/office/word/2012/wordml" xmlns:w16cex="http://schemas.microsoft.com/office/word/2018/wordml/cex" xmlns:w16cid="http://schemas.microsoft.com/office/word/2016/wordml/cid" xmlns:w16="http://schemas.microsoft.com/office/word/2018/wordml" xmlns:w16sdtdh="http://schemas.microsoft.com/office/word/2020/wordml/sdtdatahash" xmlns:w16se="http://schemas.microsoft.com/office/word/2015/wordml/symex" xmlns:wpg="http://schemas.microsoft.com/office/word/2010/wordprocessingGroup" xmlns:wpi="http://schemas.microsoft.com/office/word/2010/wordprocessingInk" xmlns:wne="http://schemas.microsoft.com/office/word/2006/wordml" xmlns:wps="http://schemas.microsoft.com/office/word/2010/wordprocessingShape" mc:Ignorable="w14 w15 w16se w16cid w16 w16cex w16sdtdh wp14">
   <w:footnote w:type="separator" w:id="-1">
@@ -687,10 +810,21 @@
   <w:p>
     <w:pPr>
       <w:pStyle w:val="Header"/>
+    </w:pPr>
+  </w:p>
+</w:hdr>
+</file>
+
+<file path=word/header2.xml><?xml version="1.0" encoding="utf-8"?>
+<w:hdr xmlns:wpc="http://schemas.microsoft.com/office/word/2010/wordprocessingCanvas" xmlns:cx="http://schemas.microsoft.com/office/drawing/2014/chartex" xmlns:cx1="http://schemas.microsoft.com/office/drawing/2015/9/8/chartex" xmlns:cx2="http://schemas.microsoft.com/office/drawing/2015/10/21/chartex" xmlns:cx3="http://schemas.microsoft.com/office/drawing/2016/5/9/chartex" xmlns:cx4="http://schemas.microsoft.com/office/drawing/2016/5/10/chartex" xmlns:cx5="http://schemas.microsoft.com/office/drawing/2016/5/11/chartex" xmlns:cx6="http://schemas.microsoft.com/office/drawing/2016/5/12/chartex" xmlns:cx7="http://schemas.microsoft.com/office/drawing/2016/5/13/chartex" xmlns:cx8="http://schemas.microsoft.com/office/drawing/2016/5/14/chartex" xmlns:mc="http://schemas.openxmlformats.org/markup-compatibility/2006" xmlns:aink="http://schemas.microsoft.com/office/drawing/2016/ink" xmlns:am3d="http://schemas.microsoft.com/office/drawing/2017/model3d" xmlns:o="urn:schemas-microsoft-com:office:office" xmlns:oel="http://schemas.microsoft.com/office/2019/extlst" xmlns:r="http://schemas.openxmlformats.org/officeDocument/2006/relationships" xmlns:m="http://schemas.openxmlformats.org/officeDocument/2006/math" xmlns:v="urn:schemas-microsoft-com:vml" xmlns:wp14="http://schemas.microsoft.com/office/word/2010/wordprocessingDrawing" xmlns:wp="http://schemas.openxmlformats.org/drawingml/2006/wordprocessingDrawing" xmlns:w10="urn:schemas-microsoft-com:office:word" xmlns:w="http://schemas.openxmlformats.org/wordprocessingml/2006/main" xmlns:w14="http://schemas.microsoft.com/office/word/2010/wordml" xmlns:w15="http://schemas.microsoft.com/office/word/2012/wordml" xmlns:w16cex="http://schemas.microsoft.com/office/word/2018/wordml/cex" xmlns:w16cid="http://schemas.microsoft.com/office/word/2016/wordml/cid" xmlns:w16="http://schemas.microsoft.com/office/word/2018/wordml" xmlns:w16sdtdh="http://schemas.microsoft.com/office/word/2020/wordml/sdtdatahash" xmlns:w16se="http://schemas.microsoft.com/office/word/2015/wordml/symex" xmlns:wpg="http://schemas.microsoft.com/office/word/2010/wordprocessingGroup" xmlns:wpi="http://schemas.microsoft.com/office/word/2010/wordprocessingInk" xmlns:wne="http://schemas.microsoft.com/office/word/2006/wordml" xmlns:wps="http://schemas.microsoft.com/office/word/2010/wordprocessingShape" mc:Ignorable="w14 w15 w16se w16cid w16 w16cex w16sdtdh wp14">
+  <w:p>
+    <w:pPr>
+      <w:pStyle w:val="Header"/>
       <w:rPr>
         <w:rFonts w:ascii="Arial" w:hAnsi="Arial" w:cs="Arial"/>
       </w:rPr>
     </w:pPr>
+    <w:proofErr w:type="spellStart"/>
     <w:r>
       <w:rPr>
         <w:rFonts w:ascii="Arial" w:hAnsi="Arial" w:cs="Arial"/>
@@ -701,6 +835,7 @@
       </w:rPr>
       <w:t>ZombonoUI</w:t>
     </w:r>
+    <w:proofErr w:type="spellEnd"/>
     <w:r>
       <w:rPr>
         <w:rFonts w:ascii="Arial" w:hAnsi="Arial" w:cs="Arial"/>
@@ -714,14 +849,24 @@
     <w:r>
       <w:rPr>
         <w:rFonts w:ascii="Arial" w:hAnsi="Arial" w:cs="Arial"/>
+        <w:b/>
+        <w:bCs/>
       </w:rPr>
-      <w:t>December 1</w:t>
+      <w:t>Version 0.2</w:t>
+    </w:r>
+    <w:r>
+      <w:rPr>
+        <w:rFonts w:ascii="Arial" w:hAnsi="Arial" w:cs="Arial"/>
+        <w:b/>
+        <w:bCs/>
+      </w:rPr>
+      <w:br/>
     </w:r>
     <w:r>
       <w:rPr>
         <w:rFonts w:ascii="Arial" w:hAnsi="Arial" w:cs="Arial"/>
       </w:rPr>
-      <w:t>9</w:t>
+      <w:t>December 26</w:t>
     </w:r>
     <w:r>
       <w:rPr>
@@ -729,6 +874,16 @@
       </w:rPr>
       <w:t>, 2023</w:t>
     </w:r>
+  </w:p>
+</w:hdr>
+</file>
+
+<file path=word/header3.xml><?xml version="1.0" encoding="utf-8"?>
+<w:hdr xmlns:wpc="http://schemas.microsoft.com/office/word/2010/wordprocessingCanvas" xmlns:cx="http://schemas.microsoft.com/office/drawing/2014/chartex" xmlns:cx1="http://schemas.microsoft.com/office/drawing/2015/9/8/chartex" xmlns:cx2="http://schemas.microsoft.com/office/drawing/2015/10/21/chartex" xmlns:cx3="http://schemas.microsoft.com/office/drawing/2016/5/9/chartex" xmlns:cx4="http://schemas.microsoft.com/office/drawing/2016/5/10/chartex" xmlns:cx5="http://schemas.microsoft.com/office/drawing/2016/5/11/chartex" xmlns:cx6="http://schemas.microsoft.com/office/drawing/2016/5/12/chartex" xmlns:cx7="http://schemas.microsoft.com/office/drawing/2016/5/13/chartex" xmlns:cx8="http://schemas.microsoft.com/office/drawing/2016/5/14/chartex" xmlns:mc="http://schemas.openxmlformats.org/markup-compatibility/2006" xmlns:aink="http://schemas.microsoft.com/office/drawing/2016/ink" xmlns:am3d="http://schemas.microsoft.com/office/drawing/2017/model3d" xmlns:o="urn:schemas-microsoft-com:office:office" xmlns:oel="http://schemas.microsoft.com/office/2019/extlst" xmlns:r="http://schemas.openxmlformats.org/officeDocument/2006/relationships" xmlns:m="http://schemas.openxmlformats.org/officeDocument/2006/math" xmlns:v="urn:schemas-microsoft-com:vml" xmlns:wp14="http://schemas.microsoft.com/office/word/2010/wordprocessingDrawing" xmlns:wp="http://schemas.openxmlformats.org/drawingml/2006/wordprocessingDrawing" xmlns:w10="urn:schemas-microsoft-com:office:word" xmlns:w="http://schemas.openxmlformats.org/wordprocessingml/2006/main" xmlns:w14="http://schemas.microsoft.com/office/word/2010/wordml" xmlns:w15="http://schemas.microsoft.com/office/word/2012/wordml" xmlns:w16cex="http://schemas.microsoft.com/office/word/2018/wordml/cex" xmlns:w16cid="http://schemas.microsoft.com/office/word/2016/wordml/cid" xmlns:w16="http://schemas.microsoft.com/office/word/2018/wordml" xmlns:w16sdtdh="http://schemas.microsoft.com/office/word/2020/wordml/sdtdatahash" xmlns:w16se="http://schemas.microsoft.com/office/word/2015/wordml/symex" xmlns:wpg="http://schemas.microsoft.com/office/word/2010/wordprocessingGroup" xmlns:wpi="http://schemas.microsoft.com/office/word/2010/wordprocessingInk" xmlns:wne="http://schemas.microsoft.com/office/word/2006/wordml" xmlns:wps="http://schemas.microsoft.com/office/word/2010/wordprocessingShape" mc:Ignorable="w14 w15 w16se w16cid w16 w16cex w16sdtdh wp14">
+  <w:p>
+    <w:pPr>
+      <w:pStyle w:val="Header"/>
+    </w:pPr>
   </w:p>
 </w:hdr>
 </file>

</xml_diff>

<commit_message>
implement keydown event, allow leaderboards to be toggled (fucking hack), add optional focusing for keydown events (implemented by the actual UI keydown event handler itself)
</commit_message>
<xml_diff>
--- a/docs/ZombonoUI.docx
+++ b/docs/ZombonoUI.docx
@@ -146,23 +146,13 @@
         </w:rPr>
         <w:t xml:space="preserve">client functions (with </w:t>
       </w:r>
-      <w:proofErr w:type="spellStart"/>
-      <w:r>
-        <w:rPr>
-          <w:rFonts w:ascii="Arial" w:hAnsi="Arial" w:cs="Arial"/>
-          <w:b/>
-          <w:bCs/>
-        </w:rPr>
-        <w:t>UI_Init</w:t>
-      </w:r>
-      <w:proofErr w:type="spellEnd"/>
-      <w:r>
-        <w:rPr>
-          <w:rFonts w:ascii="Arial" w:hAnsi="Arial" w:cs="Arial"/>
-          <w:b/>
-          <w:bCs/>
-        </w:rPr>
-        <w:t xml:space="preserve"> </w:t>
+      <w:r>
+        <w:rPr>
+          <w:rFonts w:ascii="Arial" w:hAnsi="Arial" w:cs="Arial"/>
+          <w:b/>
+          <w:bCs/>
+        </w:rPr>
+        <w:t xml:space="preserve">UI_Init </w:t>
       </w:r>
       <w:r>
         <w:rPr>
@@ -182,23 +172,13 @@
         </w:rPr>
         <w:t xml:space="preserve">(consisting of a </w:t>
       </w:r>
-      <w:proofErr w:type="spellStart"/>
-      <w:r>
-        <w:rPr>
-          <w:rFonts w:ascii="Arial" w:hAnsi="Arial" w:cs="Arial"/>
-          <w:b/>
-          <w:bCs/>
-        </w:rPr>
-        <w:t>ui_t</w:t>
-      </w:r>
-      <w:proofErr w:type="spellEnd"/>
-      <w:r>
-        <w:rPr>
-          <w:rFonts w:ascii="Arial" w:hAnsi="Arial" w:cs="Arial"/>
-          <w:b/>
-          <w:bCs/>
-        </w:rPr>
-        <w:t xml:space="preserve"> </w:t>
+      <w:r>
+        <w:rPr>
+          <w:rFonts w:ascii="Arial" w:hAnsi="Arial" w:cs="Arial"/>
+          <w:b/>
+          <w:bCs/>
+        </w:rPr>
+        <w:t xml:space="preserve">ui_t </w:t>
       </w:r>
       <w:r>
         <w:rPr>
@@ -232,32 +212,20 @@
         </w:rPr>
         <w:t xml:space="preserve">(all implemented in the monolithic </w:t>
       </w:r>
-      <w:proofErr w:type="spellStart"/>
-      <w:r>
-        <w:rPr>
-          <w:rFonts w:ascii="Arial" w:hAnsi="Arial" w:cs="Arial"/>
-          <w:b/>
-          <w:bCs/>
-        </w:rPr>
-        <w:t>ui_control_t</w:t>
-      </w:r>
-      <w:proofErr w:type="spellEnd"/>
-      <w:r>
-        <w:rPr>
-          <w:rFonts w:ascii="Arial" w:hAnsi="Arial" w:cs="Arial"/>
-          <w:b/>
-          <w:bCs/>
-        </w:rPr>
-        <w:t xml:space="preserve"> </w:t>
-      </w:r>
-      <w:proofErr w:type="gramStart"/>
+      <w:r>
+        <w:rPr>
+          <w:rFonts w:ascii="Arial" w:hAnsi="Arial" w:cs="Arial"/>
+          <w:b/>
+          <w:bCs/>
+        </w:rPr>
+        <w:t xml:space="preserve">ui_control_t </w:t>
+      </w:r>
       <w:r>
         <w:rPr>
           <w:rFonts w:ascii="Arial" w:hAnsi="Arial" w:cs="Arial"/>
         </w:rPr>
         <w:t>struct</w:t>
       </w:r>
-      <w:proofErr w:type="gramEnd"/>
       <w:r>
         <w:rPr>
           <w:rFonts w:ascii="Arial" w:hAnsi="Arial" w:cs="Arial"/>
@@ -278,38 +246,20 @@
         </w:rPr>
         <w:t xml:space="preserve">of a </w:t>
       </w:r>
-      <w:proofErr w:type="spellStart"/>
-      <w:r>
-        <w:rPr>
-          <w:rFonts w:ascii="Arial" w:hAnsi="Arial" w:cs="Arial"/>
-          <w:b/>
-          <w:bCs/>
-        </w:rPr>
-        <w:t>ui_t</w:t>
-      </w:r>
-      <w:proofErr w:type="spellEnd"/>
-      <w:r>
-        <w:rPr>
-          <w:rFonts w:ascii="Arial" w:hAnsi="Arial" w:cs="Arial"/>
-          <w:b/>
-          <w:bCs/>
-        </w:rPr>
-        <w:t xml:space="preserve"> </w:t>
-      </w:r>
-      <w:r>
-        <w:rPr>
-          <w:rFonts w:ascii="Arial" w:hAnsi="Arial" w:cs="Arial"/>
-        </w:rPr>
-        <w:t xml:space="preserve">structure; presently there are a maximum of 32 </w:t>
-      </w:r>
-      <w:proofErr w:type="spellStart"/>
-      <w:r>
-        <w:rPr>
-          <w:rFonts w:ascii="Arial" w:hAnsi="Arial" w:cs="Arial"/>
-        </w:rPr>
-        <w:t>chara</w:t>
-      </w:r>
-      <w:proofErr w:type="spellEnd"/>
+      <w:r>
+        <w:rPr>
+          <w:rFonts w:ascii="Arial" w:hAnsi="Arial" w:cs="Arial"/>
+          <w:b/>
+          <w:bCs/>
+        </w:rPr>
+        <w:t xml:space="preserve">ui_t </w:t>
+      </w:r>
+      <w:r>
+        <w:rPr>
+          <w:rFonts w:ascii="Arial" w:hAnsi="Arial" w:cs="Arial"/>
+        </w:rPr>
+        <w:t>structure; presently there are a maximum of 32 chara</w:t>
+      </w:r>
       <w:r>
         <w:rPr>
           <w:rFonts w:ascii="Arial" w:hAnsi="Arial" w:cs="Arial"/>
@@ -329,6 +279,40 @@
           <w:rFonts w:ascii="Arial" w:hAnsi="Arial" w:cs="Arial"/>
         </w:rPr>
         <w:t>that attach to various events.</w:t>
+      </w:r>
+      <w:r>
+        <w:rPr>
+          <w:rFonts w:ascii="Arial" w:hAnsi="Arial" w:cs="Arial"/>
+        </w:rPr>
+        <w:t xml:space="preserve"> When a UI is being displayed, the </w:t>
+      </w:r>
+      <w:r>
+        <w:rPr>
+          <w:rFonts w:ascii="Arial" w:hAnsi="Arial" w:cs="Arial"/>
+          <w:b/>
+          <w:bCs/>
+        </w:rPr>
+        <w:t xml:space="preserve">current_ui </w:t>
+      </w:r>
+      <w:r>
+        <w:rPr>
+          <w:rFonts w:ascii="Arial" w:hAnsi="Arial" w:cs="Arial"/>
+        </w:rPr>
+        <w:t xml:space="preserve">global variable is set to that UI. It is set to </w:t>
+      </w:r>
+      <w:r>
+        <w:rPr>
+          <w:rFonts w:ascii="Arial" w:hAnsi="Arial" w:cs="Arial"/>
+          <w:b/>
+          <w:bCs/>
+        </w:rPr>
+        <w:t xml:space="preserve">NULL </w:t>
+      </w:r>
+      <w:r>
+        <w:rPr>
+          <w:rFonts w:ascii="Arial" w:hAnsi="Arial" w:cs="Arial"/>
+        </w:rPr>
+        <w:t>when a UI is not being displayed.</w:t>
       </w:r>
     </w:p>
     <w:p>
@@ -375,7 +359,6 @@
         </w:rPr>
         <w:t xml:space="preserve">within a </w:t>
       </w:r>
-      <w:proofErr w:type="spellStart"/>
       <w:r>
         <w:rPr>
           <w:rFonts w:ascii="Arial" w:hAnsi="Arial" w:cs="Arial"/>
@@ -384,7 +367,6 @@
         </w:rPr>
         <w:t>ui</w:t>
       </w:r>
-      <w:proofErr w:type="spellEnd"/>
       <w:r>
         <w:rPr>
           <w:rFonts w:ascii="Arial" w:hAnsi="Arial" w:cs="Arial"/>
@@ -412,25 +394,39 @@
         <w:rPr>
           <w:rFonts w:ascii="Arial" w:hAnsi="Arial" w:cs="Arial"/>
         </w:rPr>
-        <w:t xml:space="preserve">array; there are several types of controls that each use parts of the </w:t>
-      </w:r>
-      <w:proofErr w:type="spellStart"/>
-      <w:r>
-        <w:rPr>
-          <w:rFonts w:ascii="Arial" w:hAnsi="Arial" w:cs="Arial"/>
-          <w:b/>
-          <w:bCs/>
-        </w:rPr>
-        <w:t>ui_control_t</w:t>
-      </w:r>
-      <w:proofErr w:type="spellEnd"/>
-      <w:r>
-        <w:rPr>
-          <w:rFonts w:ascii="Arial" w:hAnsi="Arial" w:cs="Arial"/>
-          <w:b/>
-          <w:bCs/>
+        <w:t xml:space="preserve">array; there are several types of controls that each use </w:t>
+      </w:r>
+      <w:r>
+        <w:rPr>
+          <w:rFonts w:ascii="Arial" w:hAnsi="Arial" w:cs="Arial"/>
+        </w:rPr>
+        <w:t xml:space="preserve">their own constituent </w:t>
+      </w:r>
+      <w:r>
+        <w:rPr>
+          <w:rFonts w:ascii="Arial" w:hAnsi="Arial" w:cs="Arial"/>
+        </w:rPr>
+        <w:t>parts of the</w:t>
+      </w:r>
+      <w:r>
+        <w:rPr>
+          <w:rFonts w:ascii="Arial" w:hAnsi="Arial" w:cs="Arial"/>
+        </w:rPr>
+        <w:t xml:space="preserve"> larger</w:t>
+      </w:r>
+      <w:r>
+        <w:rPr>
+          <w:rFonts w:ascii="Arial" w:hAnsi="Arial" w:cs="Arial"/>
         </w:rPr>
         <w:t xml:space="preserve"> </w:t>
+      </w:r>
+      <w:r>
+        <w:rPr>
+          <w:rFonts w:ascii="Arial" w:hAnsi="Arial" w:cs="Arial"/>
+          <w:b/>
+          <w:bCs/>
+        </w:rPr>
+        <w:t xml:space="preserve">ui_control_t </w:t>
       </w:r>
       <w:r>
         <w:rPr>
@@ -709,13 +705,34 @@
         <w:t>UI Event Handling</w:t>
       </w:r>
     </w:p>
+    <w:p>
+      <w:pPr>
+        <w:pStyle w:val="ListParagraph"/>
+        <w:numPr>
+          <w:ilvl w:val="0"/>
+          <w:numId w:val="1"/>
+        </w:numPr>
+        <w:rPr>
+          <w:rFonts w:ascii="Arial" w:hAnsi="Arial" w:cs="Arial"/>
+          <w:b/>
+          <w:bCs/>
+          <w:sz w:val="28"/>
+          <w:szCs w:val="28"/>
+        </w:rPr>
+      </w:pPr>
+      <w:r>
+        <w:rPr>
+          <w:rFonts w:ascii="Arial" w:hAnsi="Arial" w:cs="Arial"/>
+          <w:b/>
+          <w:bCs/>
+          <w:sz w:val="28"/>
+          <w:szCs w:val="28"/>
+        </w:rPr>
+        <w:t>UI Notes (e.g. Functions)</w:t>
+      </w:r>
+    </w:p>
     <w:sectPr>
-      <w:headerReference w:type="even" r:id="rId7"/>
-      <w:headerReference w:type="default" r:id="rId8"/>
-      <w:footerReference w:type="even" r:id="rId9"/>
-      <w:footerReference w:type="default" r:id="rId10"/>
-      <w:headerReference w:type="first" r:id="rId11"/>
-      <w:footerReference w:type="first" r:id="rId12"/>
+      <w:headerReference w:type="default" r:id="rId7"/>
       <w:pgSz w:w="11906" w:h="16838"/>
       <w:pgMar w:top="1440" w:right="1440" w:bottom="1440" w:left="1440" w:header="708" w:footer="708" w:gutter="0"/>
       <w:cols w:space="708"/>
@@ -750,36 +767,6 @@
 </w:endnotes>
 </file>
 
-<file path=word/footer1.xml><?xml version="1.0" encoding="utf-8"?>
-<w:ftr xmlns:wpc="http://schemas.microsoft.com/office/word/2010/wordprocessingCanvas" xmlns:cx="http://schemas.microsoft.com/office/drawing/2014/chartex" xmlns:cx1="http://schemas.microsoft.com/office/drawing/2015/9/8/chartex" xmlns:cx2="http://schemas.microsoft.com/office/drawing/2015/10/21/chartex" xmlns:cx3="http://schemas.microsoft.com/office/drawing/2016/5/9/chartex" xmlns:cx4="http://schemas.microsoft.com/office/drawing/2016/5/10/chartex" xmlns:cx5="http://schemas.microsoft.com/office/drawing/2016/5/11/chartex" xmlns:cx6="http://schemas.microsoft.com/office/drawing/2016/5/12/chartex" xmlns:cx7="http://schemas.microsoft.com/office/drawing/2016/5/13/chartex" xmlns:cx8="http://schemas.microsoft.com/office/drawing/2016/5/14/chartex" xmlns:mc="http://schemas.openxmlformats.org/markup-compatibility/2006" xmlns:aink="http://schemas.microsoft.com/office/drawing/2016/ink" xmlns:am3d="http://schemas.microsoft.com/office/drawing/2017/model3d" xmlns:o="urn:schemas-microsoft-com:office:office" xmlns:oel="http://schemas.microsoft.com/office/2019/extlst" xmlns:r="http://schemas.openxmlformats.org/officeDocument/2006/relationships" xmlns:m="http://schemas.openxmlformats.org/officeDocument/2006/math" xmlns:v="urn:schemas-microsoft-com:vml" xmlns:wp14="http://schemas.microsoft.com/office/word/2010/wordprocessingDrawing" xmlns:wp="http://schemas.openxmlformats.org/drawingml/2006/wordprocessingDrawing" xmlns:w10="urn:schemas-microsoft-com:office:word" xmlns:w="http://schemas.openxmlformats.org/wordprocessingml/2006/main" xmlns:w14="http://schemas.microsoft.com/office/word/2010/wordml" xmlns:w15="http://schemas.microsoft.com/office/word/2012/wordml" xmlns:w16cex="http://schemas.microsoft.com/office/word/2018/wordml/cex" xmlns:w16cid="http://schemas.microsoft.com/office/word/2016/wordml/cid" xmlns:w16="http://schemas.microsoft.com/office/word/2018/wordml" xmlns:w16sdtdh="http://schemas.microsoft.com/office/word/2020/wordml/sdtdatahash" xmlns:w16se="http://schemas.microsoft.com/office/word/2015/wordml/symex" xmlns:wpg="http://schemas.microsoft.com/office/word/2010/wordprocessingGroup" xmlns:wpi="http://schemas.microsoft.com/office/word/2010/wordprocessingInk" xmlns:wne="http://schemas.microsoft.com/office/word/2006/wordml" xmlns:wps="http://schemas.microsoft.com/office/word/2010/wordprocessingShape" mc:Ignorable="w14 w15 w16se w16cid w16 w16cex w16sdtdh wp14">
-  <w:p>
-    <w:pPr>
-      <w:pStyle w:val="Footer"/>
-    </w:pPr>
-  </w:p>
-</w:ftr>
-</file>
-
-<file path=word/footer2.xml><?xml version="1.0" encoding="utf-8"?>
-<w:ftr xmlns:wpc="http://schemas.microsoft.com/office/word/2010/wordprocessingCanvas" xmlns:cx="http://schemas.microsoft.com/office/drawing/2014/chartex" xmlns:cx1="http://schemas.microsoft.com/office/drawing/2015/9/8/chartex" xmlns:cx2="http://schemas.microsoft.com/office/drawing/2015/10/21/chartex" xmlns:cx3="http://schemas.microsoft.com/office/drawing/2016/5/9/chartex" xmlns:cx4="http://schemas.microsoft.com/office/drawing/2016/5/10/chartex" xmlns:cx5="http://schemas.microsoft.com/office/drawing/2016/5/11/chartex" xmlns:cx6="http://schemas.microsoft.com/office/drawing/2016/5/12/chartex" xmlns:cx7="http://schemas.microsoft.com/office/drawing/2016/5/13/chartex" xmlns:cx8="http://schemas.microsoft.com/office/drawing/2016/5/14/chartex" xmlns:mc="http://schemas.openxmlformats.org/markup-compatibility/2006" xmlns:aink="http://schemas.microsoft.com/office/drawing/2016/ink" xmlns:am3d="http://schemas.microsoft.com/office/drawing/2017/model3d" xmlns:o="urn:schemas-microsoft-com:office:office" xmlns:oel="http://schemas.microsoft.com/office/2019/extlst" xmlns:r="http://schemas.openxmlformats.org/officeDocument/2006/relationships" xmlns:m="http://schemas.openxmlformats.org/officeDocument/2006/math" xmlns:v="urn:schemas-microsoft-com:vml" xmlns:wp14="http://schemas.microsoft.com/office/word/2010/wordprocessingDrawing" xmlns:wp="http://schemas.openxmlformats.org/drawingml/2006/wordprocessingDrawing" xmlns:w10="urn:schemas-microsoft-com:office:word" xmlns:w="http://schemas.openxmlformats.org/wordprocessingml/2006/main" xmlns:w14="http://schemas.microsoft.com/office/word/2010/wordml" xmlns:w15="http://schemas.microsoft.com/office/word/2012/wordml" xmlns:w16cex="http://schemas.microsoft.com/office/word/2018/wordml/cex" xmlns:w16cid="http://schemas.microsoft.com/office/word/2016/wordml/cid" xmlns:w16="http://schemas.microsoft.com/office/word/2018/wordml" xmlns:w16sdtdh="http://schemas.microsoft.com/office/word/2020/wordml/sdtdatahash" xmlns:w16se="http://schemas.microsoft.com/office/word/2015/wordml/symex" xmlns:wpg="http://schemas.microsoft.com/office/word/2010/wordprocessingGroup" xmlns:wpi="http://schemas.microsoft.com/office/word/2010/wordprocessingInk" xmlns:wne="http://schemas.microsoft.com/office/word/2006/wordml" xmlns:wps="http://schemas.microsoft.com/office/word/2010/wordprocessingShape" mc:Ignorable="w14 w15 w16se w16cid w16 w16cex w16sdtdh wp14">
-  <w:p>
-    <w:pPr>
-      <w:pStyle w:val="Footer"/>
-    </w:pPr>
-  </w:p>
-</w:ftr>
-</file>
-
-<file path=word/footer3.xml><?xml version="1.0" encoding="utf-8"?>
-<w:ftr xmlns:wpc="http://schemas.microsoft.com/office/word/2010/wordprocessingCanvas" xmlns:cx="http://schemas.microsoft.com/office/drawing/2014/chartex" xmlns:cx1="http://schemas.microsoft.com/office/drawing/2015/9/8/chartex" xmlns:cx2="http://schemas.microsoft.com/office/drawing/2015/10/21/chartex" xmlns:cx3="http://schemas.microsoft.com/office/drawing/2016/5/9/chartex" xmlns:cx4="http://schemas.microsoft.com/office/drawing/2016/5/10/chartex" xmlns:cx5="http://schemas.microsoft.com/office/drawing/2016/5/11/chartex" xmlns:cx6="http://schemas.microsoft.com/office/drawing/2016/5/12/chartex" xmlns:cx7="http://schemas.microsoft.com/office/drawing/2016/5/13/chartex" xmlns:cx8="http://schemas.microsoft.com/office/drawing/2016/5/14/chartex" xmlns:mc="http://schemas.openxmlformats.org/markup-compatibility/2006" xmlns:aink="http://schemas.microsoft.com/office/drawing/2016/ink" xmlns:am3d="http://schemas.microsoft.com/office/drawing/2017/model3d" xmlns:o="urn:schemas-microsoft-com:office:office" xmlns:oel="http://schemas.microsoft.com/office/2019/extlst" xmlns:r="http://schemas.openxmlformats.org/officeDocument/2006/relationships" xmlns:m="http://schemas.openxmlformats.org/officeDocument/2006/math" xmlns:v="urn:schemas-microsoft-com:vml" xmlns:wp14="http://schemas.microsoft.com/office/word/2010/wordprocessingDrawing" xmlns:wp="http://schemas.openxmlformats.org/drawingml/2006/wordprocessingDrawing" xmlns:w10="urn:schemas-microsoft-com:office:word" xmlns:w="http://schemas.openxmlformats.org/wordprocessingml/2006/main" xmlns:w14="http://schemas.microsoft.com/office/word/2010/wordml" xmlns:w15="http://schemas.microsoft.com/office/word/2012/wordml" xmlns:w16cex="http://schemas.microsoft.com/office/word/2018/wordml/cex" xmlns:w16cid="http://schemas.microsoft.com/office/word/2016/wordml/cid" xmlns:w16="http://schemas.microsoft.com/office/word/2018/wordml" xmlns:w16sdtdh="http://schemas.microsoft.com/office/word/2020/wordml/sdtdatahash" xmlns:w16se="http://schemas.microsoft.com/office/word/2015/wordml/symex" xmlns:wpg="http://schemas.microsoft.com/office/word/2010/wordprocessingGroup" xmlns:wpi="http://schemas.microsoft.com/office/word/2010/wordprocessingInk" xmlns:wne="http://schemas.microsoft.com/office/word/2006/wordml" xmlns:wps="http://schemas.microsoft.com/office/word/2010/wordprocessingShape" mc:Ignorable="w14 w15 w16se w16cid w16 w16cex w16sdtdh wp14">
-  <w:p>
-    <w:pPr>
-      <w:pStyle w:val="Footer"/>
-    </w:pPr>
-  </w:p>
-</w:ftr>
-</file>
-
 <file path=word/footnotes.xml><?xml version="1.0" encoding="utf-8"?>
 <w:footnotes xmlns:wpc="http://schemas.microsoft.com/office/word/2010/wordprocessingCanvas" xmlns:cx="http://schemas.microsoft.com/office/drawing/2014/chartex" xmlns:cx1="http://schemas.microsoft.com/office/drawing/2015/9/8/chartex" xmlns:cx2="http://schemas.microsoft.com/office/drawing/2015/10/21/chartex" xmlns:cx3="http://schemas.microsoft.com/office/drawing/2016/5/9/chartex" xmlns:cx4="http://schemas.microsoft.com/office/drawing/2016/5/10/chartex" xmlns:cx5="http://schemas.microsoft.com/office/drawing/2016/5/11/chartex" xmlns:cx6="http://schemas.microsoft.com/office/drawing/2016/5/12/chartex" xmlns:cx7="http://schemas.microsoft.com/office/drawing/2016/5/13/chartex" xmlns:cx8="http://schemas.microsoft.com/office/drawing/2016/5/14/chartex" xmlns:mc="http://schemas.openxmlformats.org/markup-compatibility/2006" xmlns:aink="http://schemas.microsoft.com/office/drawing/2016/ink" xmlns:am3d="http://schemas.microsoft.com/office/drawing/2017/model3d" xmlns:o="urn:schemas-microsoft-com:office:office" xmlns:oel="http://schemas.microsoft.com/office/2019/extlst" xmlns:r="http://schemas.openxmlformats.org/officeDocument/2006/relationships" xmlns:m="http://schemas.openxmlformats.org/officeDocument/2006/math" xmlns:v="urn:schemas-microsoft-com:vml" xmlns:wp14="http://schemas.microsoft.com/office/word/2010/wordprocessingDrawing" xmlns:wp="http://schemas.openxmlformats.org/drawingml/2006/wordprocessingDrawing" xmlns:w10="urn:schemas-microsoft-com:office:word" xmlns:w="http://schemas.openxmlformats.org/wordprocessingml/2006/main" xmlns:w14="http://schemas.microsoft.com/office/word/2010/wordml" xmlns:w15="http://schemas.microsoft.com/office/word/2012/wordml" xmlns:w16cex="http://schemas.microsoft.com/office/word/2018/wordml/cex" xmlns:w16cid="http://schemas.microsoft.com/office/word/2016/wordml/cid" xmlns:w16="http://schemas.microsoft.com/office/word/2018/wordml" xmlns:w16sdtdh="http://schemas.microsoft.com/office/word/2020/wordml/sdtdatahash" xmlns:w16se="http://schemas.microsoft.com/office/word/2015/wordml/symex" xmlns:wpg="http://schemas.microsoft.com/office/word/2010/wordprocessingGroup" xmlns:wpi="http://schemas.microsoft.com/office/word/2010/wordprocessingInk" xmlns:wne="http://schemas.microsoft.com/office/word/2006/wordml" xmlns:wps="http://schemas.microsoft.com/office/word/2010/wordprocessingShape" mc:Ignorable="w14 w15 w16se w16cid w16 w16cex w16sdtdh wp14">
   <w:footnote w:type="separator" w:id="-1">
@@ -810,21 +797,10 @@
   <w:p>
     <w:pPr>
       <w:pStyle w:val="Header"/>
+      <w:rPr>
+        <w:rFonts w:ascii="Arial" w:hAnsi="Arial" w:cs="Arial"/>
+      </w:rPr>
     </w:pPr>
-  </w:p>
-</w:hdr>
-</file>
-
-<file path=word/header2.xml><?xml version="1.0" encoding="utf-8"?>
-<w:hdr xmlns:wpc="http://schemas.microsoft.com/office/word/2010/wordprocessingCanvas" xmlns:cx="http://schemas.microsoft.com/office/drawing/2014/chartex" xmlns:cx1="http://schemas.microsoft.com/office/drawing/2015/9/8/chartex" xmlns:cx2="http://schemas.microsoft.com/office/drawing/2015/10/21/chartex" xmlns:cx3="http://schemas.microsoft.com/office/drawing/2016/5/9/chartex" xmlns:cx4="http://schemas.microsoft.com/office/drawing/2016/5/10/chartex" xmlns:cx5="http://schemas.microsoft.com/office/drawing/2016/5/11/chartex" xmlns:cx6="http://schemas.microsoft.com/office/drawing/2016/5/12/chartex" xmlns:cx7="http://schemas.microsoft.com/office/drawing/2016/5/13/chartex" xmlns:cx8="http://schemas.microsoft.com/office/drawing/2016/5/14/chartex" xmlns:mc="http://schemas.openxmlformats.org/markup-compatibility/2006" xmlns:aink="http://schemas.microsoft.com/office/drawing/2016/ink" xmlns:am3d="http://schemas.microsoft.com/office/drawing/2017/model3d" xmlns:o="urn:schemas-microsoft-com:office:office" xmlns:oel="http://schemas.microsoft.com/office/2019/extlst" xmlns:r="http://schemas.openxmlformats.org/officeDocument/2006/relationships" xmlns:m="http://schemas.openxmlformats.org/officeDocument/2006/math" xmlns:v="urn:schemas-microsoft-com:vml" xmlns:wp14="http://schemas.microsoft.com/office/word/2010/wordprocessingDrawing" xmlns:wp="http://schemas.openxmlformats.org/drawingml/2006/wordprocessingDrawing" xmlns:w10="urn:schemas-microsoft-com:office:word" xmlns:w="http://schemas.openxmlformats.org/wordprocessingml/2006/main" xmlns:w14="http://schemas.microsoft.com/office/word/2010/wordml" xmlns:w15="http://schemas.microsoft.com/office/word/2012/wordml" xmlns:w16cex="http://schemas.microsoft.com/office/word/2018/wordml/cex" xmlns:w16cid="http://schemas.microsoft.com/office/word/2016/wordml/cid" xmlns:w16="http://schemas.microsoft.com/office/word/2018/wordml" xmlns:w16sdtdh="http://schemas.microsoft.com/office/word/2020/wordml/sdtdatahash" xmlns:w16se="http://schemas.microsoft.com/office/word/2015/wordml/symex" xmlns:wpg="http://schemas.microsoft.com/office/word/2010/wordprocessingGroup" xmlns:wpi="http://schemas.microsoft.com/office/word/2010/wordprocessingInk" xmlns:wne="http://schemas.microsoft.com/office/word/2006/wordml" xmlns:wps="http://schemas.microsoft.com/office/word/2010/wordprocessingShape" mc:Ignorable="w14 w15 w16se w16cid w16 w16cex w16sdtdh wp14">
-  <w:p>
-    <w:pPr>
-      <w:pStyle w:val="Header"/>
-      <w:rPr>
-        <w:rFonts w:ascii="Arial" w:hAnsi="Arial" w:cs="Arial"/>
-      </w:rPr>
-    </w:pPr>
-    <w:proofErr w:type="spellStart"/>
     <w:r>
       <w:rPr>
         <w:rFonts w:ascii="Arial" w:hAnsi="Arial" w:cs="Arial"/>
@@ -835,7 +811,6 @@
       </w:rPr>
       <w:t>ZombonoUI</w:t>
     </w:r>
-    <w:proofErr w:type="spellEnd"/>
     <w:r>
       <w:rPr>
         <w:rFonts w:ascii="Arial" w:hAnsi="Arial" w:cs="Arial"/>
@@ -860,30 +835,34 @@
         <w:b/>
         <w:bCs/>
       </w:rPr>
+      <w:t>.1</w:t>
+    </w:r>
+    <w:r>
+      <w:rPr>
+        <w:rFonts w:ascii="Arial" w:hAnsi="Arial" w:cs="Arial"/>
+        <w:b/>
+        <w:bCs/>
+      </w:rPr>
       <w:br/>
     </w:r>
     <w:r>
       <w:rPr>
         <w:rFonts w:ascii="Arial" w:hAnsi="Arial" w:cs="Arial"/>
       </w:rPr>
-      <w:t>December 26</w:t>
+      <w:t>December 2</w:t>
     </w:r>
     <w:r>
       <w:rPr>
         <w:rFonts w:ascii="Arial" w:hAnsi="Arial" w:cs="Arial"/>
       </w:rPr>
+      <w:t>7</w:t>
+    </w:r>
+    <w:r>
+      <w:rPr>
+        <w:rFonts w:ascii="Arial" w:hAnsi="Arial" w:cs="Arial"/>
+      </w:rPr>
       <w:t>, 2023</w:t>
     </w:r>
-  </w:p>
-</w:hdr>
-</file>
-
-<file path=word/header3.xml><?xml version="1.0" encoding="utf-8"?>
-<w:hdr xmlns:wpc="http://schemas.microsoft.com/office/word/2010/wordprocessingCanvas" xmlns:cx="http://schemas.microsoft.com/office/drawing/2014/chartex" xmlns:cx1="http://schemas.microsoft.com/office/drawing/2015/9/8/chartex" xmlns:cx2="http://schemas.microsoft.com/office/drawing/2015/10/21/chartex" xmlns:cx3="http://schemas.microsoft.com/office/drawing/2016/5/9/chartex" xmlns:cx4="http://schemas.microsoft.com/office/drawing/2016/5/10/chartex" xmlns:cx5="http://schemas.microsoft.com/office/drawing/2016/5/11/chartex" xmlns:cx6="http://schemas.microsoft.com/office/drawing/2016/5/12/chartex" xmlns:cx7="http://schemas.microsoft.com/office/drawing/2016/5/13/chartex" xmlns:cx8="http://schemas.microsoft.com/office/drawing/2016/5/14/chartex" xmlns:mc="http://schemas.openxmlformats.org/markup-compatibility/2006" xmlns:aink="http://schemas.microsoft.com/office/drawing/2016/ink" xmlns:am3d="http://schemas.microsoft.com/office/drawing/2017/model3d" xmlns:o="urn:schemas-microsoft-com:office:office" xmlns:oel="http://schemas.microsoft.com/office/2019/extlst" xmlns:r="http://schemas.openxmlformats.org/officeDocument/2006/relationships" xmlns:m="http://schemas.openxmlformats.org/officeDocument/2006/math" xmlns:v="urn:schemas-microsoft-com:vml" xmlns:wp14="http://schemas.microsoft.com/office/word/2010/wordprocessingDrawing" xmlns:wp="http://schemas.openxmlformats.org/drawingml/2006/wordprocessingDrawing" xmlns:w10="urn:schemas-microsoft-com:office:word" xmlns:w="http://schemas.openxmlformats.org/wordprocessingml/2006/main" xmlns:w14="http://schemas.microsoft.com/office/word/2010/wordml" xmlns:w15="http://schemas.microsoft.com/office/word/2012/wordml" xmlns:w16cex="http://schemas.microsoft.com/office/word/2018/wordml/cex" xmlns:w16cid="http://schemas.microsoft.com/office/word/2016/wordml/cid" xmlns:w16="http://schemas.microsoft.com/office/word/2018/wordml" xmlns:w16sdtdh="http://schemas.microsoft.com/office/word/2020/wordml/sdtdatahash" xmlns:w16se="http://schemas.microsoft.com/office/word/2015/wordml/symex" xmlns:wpg="http://schemas.microsoft.com/office/word/2010/wordprocessingGroup" xmlns:wpi="http://schemas.microsoft.com/office/word/2010/wordprocessingInk" xmlns:wne="http://schemas.microsoft.com/office/word/2006/wordml" xmlns:wps="http://schemas.microsoft.com/office/word/2010/wordprocessingShape" mc:Ignorable="w14 w15 w16se w16cid w16 w16cex w16sdtdh wp14">
-  <w:p>
-    <w:pPr>
-      <w:pStyle w:val="Header"/>
-    </w:pPr>
   </w:p>
 </w:hdr>
 </file>

</xml_diff>

<commit_message>
Rewrote how screenshot function generates filenames. Therefore, it doesn't check for the existence of 100 files by fopen()-ing them every single time you take a screenshot, and you can now take more than 100 screenshots. It also now puts the date i the filename as a way to differentiate screenshots from each other.
</commit_message>
<xml_diff>
--- a/docs/ZombonoUI.docx
+++ b/docs/ZombonoUI.docx
@@ -146,13 +146,23 @@
         </w:rPr>
         <w:t xml:space="preserve">client functions (with </w:t>
       </w:r>
-      <w:r>
-        <w:rPr>
-          <w:rFonts w:ascii="Arial" w:hAnsi="Arial" w:cs="Arial"/>
-          <w:b/>
-          <w:bCs/>
-        </w:rPr>
-        <w:t xml:space="preserve">UI_Init </w:t>
+      <w:proofErr w:type="spellStart"/>
+      <w:r>
+        <w:rPr>
+          <w:rFonts w:ascii="Arial" w:hAnsi="Arial" w:cs="Arial"/>
+          <w:b/>
+          <w:bCs/>
+        </w:rPr>
+        <w:t>UI_Init</w:t>
+      </w:r>
+      <w:proofErr w:type="spellEnd"/>
+      <w:r>
+        <w:rPr>
+          <w:rFonts w:ascii="Arial" w:hAnsi="Arial" w:cs="Arial"/>
+          <w:b/>
+          <w:bCs/>
+        </w:rPr>
+        <w:t xml:space="preserve"> </w:t>
       </w:r>
       <w:r>
         <w:rPr>
@@ -172,13 +182,23 @@
         </w:rPr>
         <w:t xml:space="preserve">(consisting of a </w:t>
       </w:r>
-      <w:r>
-        <w:rPr>
-          <w:rFonts w:ascii="Arial" w:hAnsi="Arial" w:cs="Arial"/>
-          <w:b/>
-          <w:bCs/>
-        </w:rPr>
-        <w:t xml:space="preserve">ui_t </w:t>
+      <w:proofErr w:type="spellStart"/>
+      <w:r>
+        <w:rPr>
+          <w:rFonts w:ascii="Arial" w:hAnsi="Arial" w:cs="Arial"/>
+          <w:b/>
+          <w:bCs/>
+        </w:rPr>
+        <w:t>ui_t</w:t>
+      </w:r>
+      <w:proofErr w:type="spellEnd"/>
+      <w:r>
+        <w:rPr>
+          <w:rFonts w:ascii="Arial" w:hAnsi="Arial" w:cs="Arial"/>
+          <w:b/>
+          <w:bCs/>
+        </w:rPr>
+        <w:t xml:space="preserve"> </w:t>
       </w:r>
       <w:r>
         <w:rPr>
@@ -212,13 +232,23 @@
         </w:rPr>
         <w:t xml:space="preserve">(all implemented in the monolithic </w:t>
       </w:r>
-      <w:r>
-        <w:rPr>
-          <w:rFonts w:ascii="Arial" w:hAnsi="Arial" w:cs="Arial"/>
-          <w:b/>
-          <w:bCs/>
-        </w:rPr>
-        <w:t xml:space="preserve">ui_control_t </w:t>
+      <w:proofErr w:type="spellStart"/>
+      <w:r>
+        <w:rPr>
+          <w:rFonts w:ascii="Arial" w:hAnsi="Arial" w:cs="Arial"/>
+          <w:b/>
+          <w:bCs/>
+        </w:rPr>
+        <w:t>ui_control_t</w:t>
+      </w:r>
+      <w:proofErr w:type="spellEnd"/>
+      <w:r>
+        <w:rPr>
+          <w:rFonts w:ascii="Arial" w:hAnsi="Arial" w:cs="Arial"/>
+          <w:b/>
+          <w:bCs/>
+        </w:rPr>
+        <w:t xml:space="preserve"> </w:t>
       </w:r>
       <w:r>
         <w:rPr>
@@ -246,20 +276,38 @@
         </w:rPr>
         <w:t xml:space="preserve">of a </w:t>
       </w:r>
-      <w:r>
-        <w:rPr>
-          <w:rFonts w:ascii="Arial" w:hAnsi="Arial" w:cs="Arial"/>
-          <w:b/>
-          <w:bCs/>
-        </w:rPr>
-        <w:t xml:space="preserve">ui_t </w:t>
-      </w:r>
-      <w:r>
-        <w:rPr>
-          <w:rFonts w:ascii="Arial" w:hAnsi="Arial" w:cs="Arial"/>
-        </w:rPr>
-        <w:t>structure; presently there are a maximum of 32 chara</w:t>
-      </w:r>
+      <w:proofErr w:type="spellStart"/>
+      <w:r>
+        <w:rPr>
+          <w:rFonts w:ascii="Arial" w:hAnsi="Arial" w:cs="Arial"/>
+          <w:b/>
+          <w:bCs/>
+        </w:rPr>
+        <w:t>ui_t</w:t>
+      </w:r>
+      <w:proofErr w:type="spellEnd"/>
+      <w:r>
+        <w:rPr>
+          <w:rFonts w:ascii="Arial" w:hAnsi="Arial" w:cs="Arial"/>
+          <w:b/>
+          <w:bCs/>
+        </w:rPr>
+        <w:t xml:space="preserve"> </w:t>
+      </w:r>
+      <w:r>
+        <w:rPr>
+          <w:rFonts w:ascii="Arial" w:hAnsi="Arial" w:cs="Arial"/>
+        </w:rPr>
+        <w:t xml:space="preserve">structure; presently there are a maximum of 32 </w:t>
+      </w:r>
+      <w:proofErr w:type="spellStart"/>
+      <w:r>
+        <w:rPr>
+          <w:rFonts w:ascii="Arial" w:hAnsi="Arial" w:cs="Arial"/>
+        </w:rPr>
+        <w:t>chara</w:t>
+      </w:r>
+      <w:proofErr w:type="spellEnd"/>
       <w:r>
         <w:rPr>
           <w:rFonts w:ascii="Arial" w:hAnsi="Arial" w:cs="Arial"/>
@@ -286,13 +334,23 @@
         </w:rPr>
         <w:t xml:space="preserve"> When a UI is being displayed, the </w:t>
       </w:r>
-      <w:r>
-        <w:rPr>
-          <w:rFonts w:ascii="Arial" w:hAnsi="Arial" w:cs="Arial"/>
-          <w:b/>
-          <w:bCs/>
-        </w:rPr>
-        <w:t xml:space="preserve">current_ui </w:t>
+      <w:proofErr w:type="spellStart"/>
+      <w:r>
+        <w:rPr>
+          <w:rFonts w:ascii="Arial" w:hAnsi="Arial" w:cs="Arial"/>
+          <w:b/>
+          <w:bCs/>
+        </w:rPr>
+        <w:t>current_ui</w:t>
+      </w:r>
+      <w:proofErr w:type="spellEnd"/>
+      <w:r>
+        <w:rPr>
+          <w:rFonts w:ascii="Arial" w:hAnsi="Arial" w:cs="Arial"/>
+          <w:b/>
+          <w:bCs/>
+        </w:rPr>
+        <w:t xml:space="preserve"> </w:t>
       </w:r>
       <w:r>
         <w:rPr>
@@ -313,6 +371,33 @@
           <w:rFonts w:ascii="Arial" w:hAnsi="Arial" w:cs="Arial"/>
         </w:rPr>
         <w:t>when a UI is not being displayed.</w:t>
+      </w:r>
+    </w:p>
+    <w:p>
+      <w:pPr>
+        <w:rPr>
+          <w:rFonts w:ascii="Arial" w:hAnsi="Arial" w:cs="Arial"/>
+        </w:rPr>
+      </w:pPr>
+      <w:r>
+        <w:rPr>
+          <w:rFonts w:ascii="Arial" w:hAnsi="Arial" w:cs="Arial"/>
+        </w:rPr>
+        <w:t xml:space="preserve">For a UI system to be useful, it must also use events. An </w:t>
+      </w:r>
+      <w:r>
+        <w:rPr>
+          <w:rFonts w:ascii="Arial" w:hAnsi="Arial" w:cs="Arial"/>
+          <w:b/>
+          <w:bCs/>
+        </w:rPr>
+        <w:t xml:space="preserve">event </w:t>
+      </w:r>
+      <w:r>
+        <w:rPr>
+          <w:rFonts w:ascii="Arial" w:hAnsi="Arial" w:cs="Arial"/>
+        </w:rPr>
+        <w:t xml:space="preserve">is an occurrence that allows a UI to do something when it happens, and it is attached to the UI system’s event loop (which is a part of the regular Zombono Engine event loop). </w:t>
       </w:r>
     </w:p>
     <w:p>
@@ -359,6 +444,7 @@
         </w:rPr>
         <w:t xml:space="preserve">within a </w:t>
       </w:r>
+      <w:proofErr w:type="spellStart"/>
       <w:r>
         <w:rPr>
           <w:rFonts w:ascii="Arial" w:hAnsi="Arial" w:cs="Arial"/>
@@ -367,6 +453,7 @@
         </w:rPr>
         <w:t>ui</w:t>
       </w:r>
+      <w:proofErr w:type="spellEnd"/>
       <w:r>
         <w:rPr>
           <w:rFonts w:ascii="Arial" w:hAnsi="Arial" w:cs="Arial"/>
@@ -420,19 +507,138 @@
         </w:rPr>
         <w:t xml:space="preserve"> </w:t>
       </w:r>
-      <w:r>
-        <w:rPr>
-          <w:rFonts w:ascii="Arial" w:hAnsi="Arial" w:cs="Arial"/>
-          <w:b/>
-          <w:bCs/>
-        </w:rPr>
-        <w:t xml:space="preserve">ui_control_t </w:t>
-      </w:r>
-      <w:r>
-        <w:rPr>
-          <w:rFonts w:ascii="Arial" w:hAnsi="Arial" w:cs="Arial"/>
-        </w:rPr>
-        <w:t>structure.</w:t>
+      <w:proofErr w:type="spellStart"/>
+      <w:r>
+        <w:rPr>
+          <w:rFonts w:ascii="Arial" w:hAnsi="Arial" w:cs="Arial"/>
+          <w:b/>
+          <w:bCs/>
+        </w:rPr>
+        <w:t>ui_control_t</w:t>
+      </w:r>
+      <w:proofErr w:type="spellEnd"/>
+      <w:r>
+        <w:rPr>
+          <w:rFonts w:ascii="Arial" w:hAnsi="Arial" w:cs="Arial"/>
+          <w:b/>
+          <w:bCs/>
+        </w:rPr>
+        <w:t xml:space="preserve"> </w:t>
+      </w:r>
+      <w:r>
+        <w:rPr>
+          <w:rFonts w:ascii="Arial" w:hAnsi="Arial" w:cs="Arial"/>
+        </w:rPr>
+        <w:t>structure</w:t>
+      </w:r>
+      <w:r>
+        <w:rPr>
+          <w:rFonts w:ascii="Arial" w:hAnsi="Arial" w:cs="Arial"/>
+        </w:rPr>
+        <w:t xml:space="preserve"> (the reason this is a monolithic design is in order to ensure consistency with the rest of the engine</w:t>
+      </w:r>
+      <w:r>
+        <w:rPr>
+          <w:rFonts w:ascii="Arial" w:hAnsi="Arial" w:cs="Arial"/>
+        </w:rPr>
+        <w:t xml:space="preserve"> – especially the entity and edict structure, </w:t>
+      </w:r>
+      <w:r>
+        <w:rPr>
+          <w:rFonts w:ascii="Arial" w:hAnsi="Arial" w:cs="Arial"/>
+        </w:rPr>
+        <w:t>w</w:t>
+      </w:r>
+      <w:r>
+        <w:rPr>
+          <w:rFonts w:ascii="Arial" w:hAnsi="Arial" w:cs="Arial"/>
+        </w:rPr>
+        <w:t xml:space="preserve">hich uses </w:t>
+      </w:r>
+      <w:r>
+        <w:rPr>
+          <w:rFonts w:ascii="Arial" w:hAnsi="Arial" w:cs="Arial"/>
+        </w:rPr>
+        <w:t xml:space="preserve">a monolithic design of this type – “either fit it in </w:t>
+      </w:r>
+      <w:proofErr w:type="spellStart"/>
+      <w:r>
+        <w:rPr>
+          <w:rFonts w:ascii="Arial" w:hAnsi="Arial" w:cs="Arial"/>
+          <w:b/>
+        </w:rPr>
+        <w:t>edict_t</w:t>
+      </w:r>
+      <w:proofErr w:type="spellEnd"/>
+      <w:r>
+        <w:rPr>
+          <w:rFonts w:ascii="Arial" w:hAnsi="Arial" w:cs="Arial"/>
+          <w:b/>
+        </w:rPr>
+        <w:t xml:space="preserve"> </w:t>
+      </w:r>
+      <w:r>
+        <w:rPr>
+          <w:rFonts w:ascii="Arial" w:hAnsi="Arial" w:cs="Arial"/>
+          <w:bCs/>
+        </w:rPr>
+        <w:t>or don’t do it”</w:t>
+      </w:r>
+      <w:r>
+        <w:rPr>
+          <w:rFonts w:ascii="Arial" w:hAnsi="Arial" w:cs="Arial"/>
+        </w:rPr>
+        <w:t>)</w:t>
+      </w:r>
+      <w:r>
+        <w:rPr>
+          <w:rFonts w:ascii="Arial" w:hAnsi="Arial" w:cs="Arial"/>
+        </w:rPr>
+        <w:t>.</w:t>
+      </w:r>
+      <w:r>
+        <w:rPr>
+          <w:rFonts w:ascii="Arial" w:hAnsi="Arial" w:cs="Arial"/>
+        </w:rPr>
+        <w:t xml:space="preserve"> A control is drawn as part of the larger </w:t>
+      </w:r>
+      <w:proofErr w:type="spellStart"/>
+      <w:r>
+        <w:rPr>
+          <w:rFonts w:ascii="Arial" w:hAnsi="Arial" w:cs="Arial"/>
+          <w:b/>
+          <w:bCs/>
+        </w:rPr>
+        <w:t>UI_Draw</w:t>
+      </w:r>
+      <w:proofErr w:type="spellEnd"/>
+      <w:r>
+        <w:rPr>
+          <w:rFonts w:ascii="Arial" w:hAnsi="Arial" w:cs="Arial"/>
+          <w:b/>
+          <w:bCs/>
+        </w:rPr>
+        <w:t xml:space="preserve"> </w:t>
+      </w:r>
+      <w:r>
+        <w:rPr>
+          <w:rFonts w:ascii="Arial" w:hAnsi="Arial" w:cs="Arial"/>
+        </w:rPr>
+        <w:t xml:space="preserve">loop during the game’s </w:t>
+      </w:r>
+      <w:proofErr w:type="spellStart"/>
+      <w:r>
+        <w:rPr>
+          <w:rFonts w:ascii="Arial" w:hAnsi="Arial" w:cs="Arial"/>
+        </w:rPr>
+        <w:t>drawloop</w:t>
+      </w:r>
+      <w:proofErr w:type="spellEnd"/>
+      <w:r>
+        <w:rPr>
+          <w:rFonts w:ascii="Arial" w:hAnsi="Arial" w:cs="Arial"/>
+        </w:rPr>
+        <w:t xml:space="preserve"> – it is not drawn while a legacy menu is active to reduce conflicts with legacy menus (of which there are two separate systems, one for drawing the menus and one for drawing the in-game HUD). </w:t>
       </w:r>
     </w:p>
     <w:p>
@@ -459,6 +665,43 @@
           <w:szCs w:val="25"/>
         </w:rPr>
         <w:t>UI Controls: Text</w:t>
+      </w:r>
+    </w:p>
+    <w:p>
+      <w:pPr>
+        <w:rPr>
+          <w:rFonts w:ascii="Arial" w:hAnsi="Arial" w:cs="Arial"/>
+        </w:rPr>
+      </w:pPr>
+      <w:r>
+        <w:rPr>
+          <w:rFonts w:ascii="Arial" w:hAnsi="Arial" w:cs="Arial"/>
+        </w:rPr>
+        <w:t xml:space="preserve">Draws text using </w:t>
+      </w:r>
+      <w:proofErr w:type="spellStart"/>
+      <w:r>
+        <w:rPr>
+          <w:rFonts w:ascii="Arial" w:hAnsi="Arial" w:cs="Arial"/>
+          <w:b/>
+          <w:bCs/>
+        </w:rPr>
+        <w:t>conchars</w:t>
+      </w:r>
+      <w:proofErr w:type="spellEnd"/>
+      <w:r>
+        <w:rPr>
+          <w:rFonts w:ascii="Arial" w:hAnsi="Arial" w:cs="Arial"/>
+          <w:b/>
+          <w:bCs/>
+        </w:rPr>
+        <w:t xml:space="preserve"> </w:t>
+      </w:r>
+      <w:r>
+        <w:rPr>
+          <w:rFonts w:ascii="Arial" w:hAnsi="Arial" w:cs="Arial"/>
+        </w:rPr>
+        <w:t xml:space="preserve">or, in future, </w:t>
       </w:r>
     </w:p>
     <w:p>
@@ -801,6 +1044,7 @@
         <w:rFonts w:ascii="Arial" w:hAnsi="Arial" w:cs="Arial"/>
       </w:rPr>
     </w:pPr>
+    <w:proofErr w:type="spellStart"/>
     <w:r>
       <w:rPr>
         <w:rFonts w:ascii="Arial" w:hAnsi="Arial" w:cs="Arial"/>
@@ -811,6 +1055,7 @@
       </w:rPr>
       <w:t>ZombonoUI</w:t>
     </w:r>
+    <w:proofErr w:type="spellEnd"/>
     <w:r>
       <w:rPr>
         <w:rFonts w:ascii="Arial" w:hAnsi="Arial" w:cs="Arial"/>
@@ -827,7 +1072,7 @@
         <w:b/>
         <w:bCs/>
       </w:rPr>
-      <w:t>Version 0.2</w:t>
+      <w:t xml:space="preserve">Version </w:t>
     </w:r>
     <w:r>
       <w:rPr>
@@ -835,7 +1080,7 @@
         <w:b/>
         <w:bCs/>
       </w:rPr>
-      <w:t>.1</w:t>
+      <w:t>1.0</w:t>
     </w:r>
     <w:r>
       <w:rPr>
@@ -849,19 +1094,7 @@
       <w:rPr>
         <w:rFonts w:ascii="Arial" w:hAnsi="Arial" w:cs="Arial"/>
       </w:rPr>
-      <w:t>December 2</w:t>
-    </w:r>
-    <w:r>
-      <w:rPr>
-        <w:rFonts w:ascii="Arial" w:hAnsi="Arial" w:cs="Arial"/>
-      </w:rPr>
-      <w:t>7</w:t>
-    </w:r>
-    <w:r>
-      <w:rPr>
-        <w:rFonts w:ascii="Arial" w:hAnsi="Arial" w:cs="Arial"/>
-      </w:rPr>
-      <w:t>, 2023</w:t>
+      <w:t>January 4, 2024</w:t>
     </w:r>
   </w:p>
 </w:hdr>

</xml_diff>

<commit_message>
Update cfg to trenchbroom 2024.1
</commit_message>
<xml_diff>
--- a/docs/ZombonoUI.docx
+++ b/docs/ZombonoUI.docx
@@ -535,7 +535,44 @@
         <w:rPr>
           <w:rFonts w:ascii="Arial" w:hAnsi="Arial" w:cs="Arial"/>
         </w:rPr>
-        <w:t xml:space="preserve">loop during the game’s drawloop – it is not drawn while a legacy menu is active to reduce conflicts with legacy menus (of which there are two separate systems, one for drawing the menus and one for drawing the in-game HUD). </w:t>
+        <w:t>loop during the game’s draw</w:t>
+      </w:r>
+      <w:r>
+        <w:rPr>
+          <w:rFonts w:ascii="Arial" w:hAnsi="Arial" w:cs="Arial"/>
+        </w:rPr>
+        <w:t xml:space="preserve"> </w:t>
+      </w:r>
+      <w:r>
+        <w:rPr>
+          <w:rFonts w:ascii="Arial" w:hAnsi="Arial" w:cs="Arial"/>
+        </w:rPr>
+        <w:t>loop – it is drawn</w:t>
+      </w:r>
+      <w:r>
+        <w:rPr>
+          <w:rFonts w:ascii="Arial" w:hAnsi="Arial" w:cs="Arial"/>
+        </w:rPr>
+        <w:t xml:space="preserve"> under the legacy menus in order to</w:t>
+      </w:r>
+      <w:r>
+        <w:rPr>
+          <w:rFonts w:ascii="Arial" w:hAnsi="Arial" w:cs="Arial"/>
+        </w:rPr>
+        <w:t xml:space="preserve"> reduce conflicts with legacy menus (of which there are two separate systems, one for drawing the menus and one for drawing the in-game HUD). </w:t>
+      </w:r>
+    </w:p>
+    <w:p>
+      <w:pPr>
+        <w:rPr>
+          <w:rFonts w:ascii="Arial" w:hAnsi="Arial" w:cs="Arial"/>
+        </w:rPr>
+      </w:pPr>
+      <w:r>
+        <w:rPr>
+          <w:rFonts w:ascii="Arial" w:hAnsi="Arial" w:cs="Arial"/>
+        </w:rPr>
+        <w:t>There are several types of UI controls that are intended to both provide new functionality on top of the capabilities of the Quake 2 UI engine and bridge functionality used by the old engine.</w:t>
       </w:r>
     </w:p>
     <w:p>
@@ -804,6 +841,7 @@
           <w:sz w:val="28"/>
           <w:szCs w:val="28"/>
         </w:rPr>
+        <w:lastRenderedPageBreak/>
         <w:t xml:space="preserve">UI </w:t>
       </w:r>
       <w:r>
@@ -892,7 +930,6 @@
           <w:sz w:val="28"/>
           <w:szCs w:val="28"/>
         </w:rPr>
-        <w:lastRenderedPageBreak/>
         <w:t>UI Notes (e.g. Functions)</w:t>
       </w:r>
     </w:p>

</xml_diff>

<commit_message>
more file reorganisation more reorg and add libcurl
</commit_message>
<xml_diff>
--- a/docs/ZombonoUI.docx
+++ b/docs/ZombonoUI.docx
@@ -12,7 +12,21 @@
         <w:rPr>
           <w:rFonts w:ascii="Arial" w:hAnsi="Arial" w:cs="Arial"/>
         </w:rPr>
-        <w:t xml:space="preserve">The base Quake 2 UI system is inflexible, very code-heavy, has no way for the server to tell a client which UI to draw and impossible to modify from game code. Zombono uses a new UI system that is designed to rectify this issue – it’s based on the concept of </w:t>
+        <w:t xml:space="preserve">The base Quake 2 UI system is inflexible, very code-heavy, has no way for the server to tell a client which UI to draw and impossible to modify from game code. </w:t>
+      </w:r>
+      <w:proofErr w:type="spellStart"/>
+      <w:r>
+        <w:rPr>
+          <w:rFonts w:ascii="Arial" w:hAnsi="Arial" w:cs="Arial"/>
+        </w:rPr>
+        <w:t>Zombono</w:t>
+      </w:r>
+      <w:proofErr w:type="spellEnd"/>
+      <w:r>
+        <w:rPr>
+          <w:rFonts w:ascii="Arial" w:hAnsi="Arial" w:cs="Arial"/>
+        </w:rPr>
+        <w:t xml:space="preserve"> uses a new UI system that is designed to rectify this issue – it’s based on the concept of </w:t>
       </w:r>
       <w:r>
         <w:rPr>
@@ -146,13 +160,23 @@
         </w:rPr>
         <w:t xml:space="preserve">client functions (with </w:t>
       </w:r>
-      <w:r>
-        <w:rPr>
-          <w:rFonts w:ascii="Arial" w:hAnsi="Arial" w:cs="Arial"/>
-          <w:b/>
-          <w:bCs/>
-        </w:rPr>
-        <w:t xml:space="preserve">UI_Init </w:t>
+      <w:proofErr w:type="spellStart"/>
+      <w:r>
+        <w:rPr>
+          <w:rFonts w:ascii="Arial" w:hAnsi="Arial" w:cs="Arial"/>
+          <w:b/>
+          <w:bCs/>
+        </w:rPr>
+        <w:t>UI_Init</w:t>
+      </w:r>
+      <w:proofErr w:type="spellEnd"/>
+      <w:r>
+        <w:rPr>
+          <w:rFonts w:ascii="Arial" w:hAnsi="Arial" w:cs="Arial"/>
+          <w:b/>
+          <w:bCs/>
+        </w:rPr>
+        <w:t xml:space="preserve"> </w:t>
       </w:r>
       <w:r>
         <w:rPr>
@@ -172,13 +196,23 @@
         </w:rPr>
         <w:t xml:space="preserve">(consisting of a </w:t>
       </w:r>
-      <w:r>
-        <w:rPr>
-          <w:rFonts w:ascii="Arial" w:hAnsi="Arial" w:cs="Arial"/>
-          <w:b/>
-          <w:bCs/>
-        </w:rPr>
-        <w:t xml:space="preserve">ui_t </w:t>
+      <w:proofErr w:type="spellStart"/>
+      <w:r>
+        <w:rPr>
+          <w:rFonts w:ascii="Arial" w:hAnsi="Arial" w:cs="Arial"/>
+          <w:b/>
+          <w:bCs/>
+        </w:rPr>
+        <w:t>ui_t</w:t>
+      </w:r>
+      <w:proofErr w:type="spellEnd"/>
+      <w:r>
+        <w:rPr>
+          <w:rFonts w:ascii="Arial" w:hAnsi="Arial" w:cs="Arial"/>
+          <w:b/>
+          <w:bCs/>
+        </w:rPr>
+        <w:t xml:space="preserve"> </w:t>
       </w:r>
       <w:r>
         <w:rPr>
@@ -212,20 +246,32 @@
         </w:rPr>
         <w:t xml:space="preserve">(all implemented in the monolithic </w:t>
       </w:r>
-      <w:r>
-        <w:rPr>
-          <w:rFonts w:ascii="Arial" w:hAnsi="Arial" w:cs="Arial"/>
-          <w:b/>
-          <w:bCs/>
-        </w:rPr>
-        <w:t xml:space="preserve">ui_control_t </w:t>
-      </w:r>
+      <w:proofErr w:type="spellStart"/>
+      <w:r>
+        <w:rPr>
+          <w:rFonts w:ascii="Arial" w:hAnsi="Arial" w:cs="Arial"/>
+          <w:b/>
+          <w:bCs/>
+        </w:rPr>
+        <w:t>ui_control_t</w:t>
+      </w:r>
+      <w:proofErr w:type="spellEnd"/>
+      <w:r>
+        <w:rPr>
+          <w:rFonts w:ascii="Arial" w:hAnsi="Arial" w:cs="Arial"/>
+          <w:b/>
+          <w:bCs/>
+        </w:rPr>
+        <w:t xml:space="preserve"> </w:t>
+      </w:r>
+      <w:proofErr w:type="gramStart"/>
       <w:r>
         <w:rPr>
           <w:rFonts w:ascii="Arial" w:hAnsi="Arial" w:cs="Arial"/>
         </w:rPr>
         <w:t>struct</w:t>
       </w:r>
+      <w:proofErr w:type="gramEnd"/>
       <w:r>
         <w:rPr>
           <w:rFonts w:ascii="Arial" w:hAnsi="Arial" w:cs="Arial"/>
@@ -246,20 +292,38 @@
         </w:rPr>
         <w:t xml:space="preserve">of a </w:t>
       </w:r>
-      <w:r>
-        <w:rPr>
-          <w:rFonts w:ascii="Arial" w:hAnsi="Arial" w:cs="Arial"/>
-          <w:b/>
-          <w:bCs/>
-        </w:rPr>
-        <w:t xml:space="preserve">ui_t </w:t>
-      </w:r>
-      <w:r>
-        <w:rPr>
-          <w:rFonts w:ascii="Arial" w:hAnsi="Arial" w:cs="Arial"/>
-        </w:rPr>
-        <w:t>structure; presently there are a maximum of 32 chara</w:t>
-      </w:r>
+      <w:proofErr w:type="spellStart"/>
+      <w:r>
+        <w:rPr>
+          <w:rFonts w:ascii="Arial" w:hAnsi="Arial" w:cs="Arial"/>
+          <w:b/>
+          <w:bCs/>
+        </w:rPr>
+        <w:t>ui_t</w:t>
+      </w:r>
+      <w:proofErr w:type="spellEnd"/>
+      <w:r>
+        <w:rPr>
+          <w:rFonts w:ascii="Arial" w:hAnsi="Arial" w:cs="Arial"/>
+          <w:b/>
+          <w:bCs/>
+        </w:rPr>
+        <w:t xml:space="preserve"> </w:t>
+      </w:r>
+      <w:r>
+        <w:rPr>
+          <w:rFonts w:ascii="Arial" w:hAnsi="Arial" w:cs="Arial"/>
+        </w:rPr>
+        <w:t xml:space="preserve">structure; presently there are a maximum of 32 </w:t>
+      </w:r>
+      <w:proofErr w:type="spellStart"/>
+      <w:r>
+        <w:rPr>
+          <w:rFonts w:ascii="Arial" w:hAnsi="Arial" w:cs="Arial"/>
+        </w:rPr>
+        <w:t>chara</w:t>
+      </w:r>
+      <w:proofErr w:type="spellEnd"/>
       <w:r>
         <w:rPr>
           <w:rFonts w:ascii="Arial" w:hAnsi="Arial" w:cs="Arial"/>
@@ -286,13 +350,23 @@
         </w:rPr>
         <w:t xml:space="preserve"> When a UI is being displayed, the </w:t>
       </w:r>
-      <w:r>
-        <w:rPr>
-          <w:rFonts w:ascii="Arial" w:hAnsi="Arial" w:cs="Arial"/>
-          <w:b/>
-          <w:bCs/>
-        </w:rPr>
-        <w:t xml:space="preserve">current_ui </w:t>
+      <w:proofErr w:type="spellStart"/>
+      <w:r>
+        <w:rPr>
+          <w:rFonts w:ascii="Arial" w:hAnsi="Arial" w:cs="Arial"/>
+          <w:b/>
+          <w:bCs/>
+        </w:rPr>
+        <w:t>current_ui</w:t>
+      </w:r>
+      <w:proofErr w:type="spellEnd"/>
+      <w:r>
+        <w:rPr>
+          <w:rFonts w:ascii="Arial" w:hAnsi="Arial" w:cs="Arial"/>
+          <w:b/>
+          <w:bCs/>
+        </w:rPr>
+        <w:t xml:space="preserve"> </w:t>
       </w:r>
       <w:r>
         <w:rPr>
@@ -339,7 +413,21 @@
         <w:rPr>
           <w:rFonts w:ascii="Arial" w:hAnsi="Arial" w:cs="Arial"/>
         </w:rPr>
-        <w:t xml:space="preserve">is an occurrence that allows a UI to do something when it happens, and it is attached to the UI system’s event loop (which is a part of the regular Zombono Engine event loop). </w:t>
+        <w:t xml:space="preserve">is an occurrence that allows a UI to do something when it happens, and it is attached to the UI system’s event loop (which is a part of the regular </w:t>
+      </w:r>
+      <w:proofErr w:type="spellStart"/>
+      <w:r>
+        <w:rPr>
+          <w:rFonts w:ascii="Arial" w:hAnsi="Arial" w:cs="Arial"/>
+        </w:rPr>
+        <w:t>Zombono</w:t>
+      </w:r>
+      <w:proofErr w:type="spellEnd"/>
+      <w:r>
+        <w:rPr>
+          <w:rFonts w:ascii="Arial" w:hAnsi="Arial" w:cs="Arial"/>
+        </w:rPr>
+        <w:t xml:space="preserve"> Engine event loop). </w:t>
       </w:r>
     </w:p>
     <w:p>
@@ -386,6 +474,7 @@
         </w:rPr>
         <w:t xml:space="preserve">within a </w:t>
       </w:r>
+      <w:proofErr w:type="spellStart"/>
       <w:r>
         <w:rPr>
           <w:rFonts w:ascii="Arial" w:hAnsi="Arial" w:cs="Arial"/>
@@ -394,6 +483,7 @@
         </w:rPr>
         <w:t>ui</w:t>
       </w:r>
+      <w:proofErr w:type="spellEnd"/>
       <w:r>
         <w:rPr>
           <w:rFonts w:ascii="Arial" w:hAnsi="Arial" w:cs="Arial"/>
@@ -447,13 +537,23 @@
         </w:rPr>
         <w:t xml:space="preserve"> </w:t>
       </w:r>
-      <w:r>
-        <w:rPr>
-          <w:rFonts w:ascii="Arial" w:hAnsi="Arial" w:cs="Arial"/>
-          <w:b/>
-          <w:bCs/>
-        </w:rPr>
-        <w:t xml:space="preserve">ui_control_t </w:t>
+      <w:proofErr w:type="spellStart"/>
+      <w:r>
+        <w:rPr>
+          <w:rFonts w:ascii="Arial" w:hAnsi="Arial" w:cs="Arial"/>
+          <w:b/>
+          <w:bCs/>
+        </w:rPr>
+        <w:t>ui_control_t</w:t>
+      </w:r>
+      <w:proofErr w:type="spellEnd"/>
+      <w:r>
+        <w:rPr>
+          <w:rFonts w:ascii="Arial" w:hAnsi="Arial" w:cs="Arial"/>
+          <w:b/>
+          <w:bCs/>
+        </w:rPr>
+        <w:t xml:space="preserve"> </w:t>
       </w:r>
       <w:r>
         <w:rPr>
@@ -491,12 +591,21 @@
         </w:rPr>
         <w:t xml:space="preserve">a monolithic design of this type – “either fit it in </w:t>
       </w:r>
-      <w:r>
-        <w:rPr>
-          <w:rFonts w:ascii="Arial" w:hAnsi="Arial" w:cs="Arial"/>
-          <w:b/>
-        </w:rPr>
-        <w:t xml:space="preserve">edict_t </w:t>
+      <w:proofErr w:type="spellStart"/>
+      <w:r>
+        <w:rPr>
+          <w:rFonts w:ascii="Arial" w:hAnsi="Arial" w:cs="Arial"/>
+          <w:b/>
+        </w:rPr>
+        <w:t>edict_t</w:t>
+      </w:r>
+      <w:proofErr w:type="spellEnd"/>
+      <w:r>
+        <w:rPr>
+          <w:rFonts w:ascii="Arial" w:hAnsi="Arial" w:cs="Arial"/>
+          <w:b/>
+        </w:rPr>
+        <w:t xml:space="preserve"> </w:t>
       </w:r>
       <w:r>
         <w:rPr>
@@ -523,13 +632,23 @@
         </w:rPr>
         <w:t xml:space="preserve"> A control is drawn as part of the larger </w:t>
       </w:r>
-      <w:r>
-        <w:rPr>
-          <w:rFonts w:ascii="Arial" w:hAnsi="Arial" w:cs="Arial"/>
-          <w:b/>
-          <w:bCs/>
-        </w:rPr>
-        <w:t xml:space="preserve">UI_Draw </w:t>
+      <w:proofErr w:type="spellStart"/>
+      <w:r>
+        <w:rPr>
+          <w:rFonts w:ascii="Arial" w:hAnsi="Arial" w:cs="Arial"/>
+          <w:b/>
+          <w:bCs/>
+        </w:rPr>
+        <w:t>UI_Draw</w:t>
+      </w:r>
+      <w:proofErr w:type="spellEnd"/>
+      <w:r>
+        <w:rPr>
+          <w:rFonts w:ascii="Arial" w:hAnsi="Arial" w:cs="Arial"/>
+          <w:b/>
+          <w:bCs/>
+        </w:rPr>
+        <w:t xml:space="preserve"> </w:t>
       </w:r>
       <w:r>
         <w:rPr>
@@ -617,7 +736,25 @@
         <w:rPr>
           <w:rFonts w:ascii="Arial" w:hAnsi="Arial" w:cs="Arial"/>
         </w:rPr>
-        <w:t xml:space="preserve">the TTF font engine </w:t>
+        <w:t xml:space="preserve">the </w:t>
+      </w:r>
+      <w:r>
+        <w:rPr>
+          <w:rFonts w:ascii="Arial" w:hAnsi="Arial" w:cs="Arial"/>
+        </w:rPr>
+        <w:t>image</w:t>
+      </w:r>
+      <w:r>
+        <w:rPr>
+          <w:rFonts w:ascii="Arial" w:hAnsi="Arial" w:cs="Arial"/>
+        </w:rPr>
+        <w:t xml:space="preserve"> font engine</w:t>
+      </w:r>
+      <w:r>
+        <w:rPr>
+          <w:rFonts w:ascii="Arial" w:hAnsi="Arial" w:cs="Arial"/>
+        </w:rPr>
+        <w:t>.</w:t>
       </w:r>
     </w:p>
     <w:p>
@@ -660,6 +797,141 @@
           <w:rFonts w:ascii="Arial" w:hAnsi="Arial" w:cs="Arial"/>
         </w:rPr>
         <w:t>– The text that will be displayed.</w:t>
+      </w:r>
+      <w:r>
+        <w:rPr>
+          <w:rFonts w:ascii="Arial" w:hAnsi="Arial" w:cs="Arial"/>
+        </w:rPr>
+        <w:t xml:space="preserve"> If the string contains a </w:t>
+      </w:r>
+      <w:r>
+        <w:rPr>
+          <w:rFonts w:ascii="Arial" w:hAnsi="Arial" w:cs="Arial"/>
+          <w:b/>
+          <w:bCs/>
+        </w:rPr>
+        <w:t xml:space="preserve">^ </w:t>
+      </w:r>
+      <w:r>
+        <w:rPr>
+          <w:rFonts w:ascii="Arial" w:hAnsi="Arial" w:cs="Arial"/>
+        </w:rPr>
+        <w:t xml:space="preserve">character, followed by a number between 0 and f, the text will be drawn in a colour corresponding to the list of extended Quake 3 colour codes – for further information, see the </w:t>
+      </w:r>
+      <w:r>
+        <w:rPr>
+          <w:rFonts w:ascii="Arial" w:hAnsi="Arial" w:cs="Arial"/>
+        </w:rPr>
+        <w:t>Font</w:t>
+      </w:r>
+      <w:r>
+        <w:rPr>
+          <w:rFonts w:ascii="Arial" w:hAnsi="Arial" w:cs="Arial"/>
+        </w:rPr>
+        <w:t>Engine.docx document.</w:t>
+      </w:r>
+      <w:r>
+        <w:rPr>
+          <w:rFonts w:ascii="Arial" w:hAnsi="Arial" w:cs="Arial"/>
+        </w:rPr>
+        <w:br/>
+      </w:r>
+      <w:r>
+        <w:rPr>
+          <w:rFonts w:ascii="Arial" w:hAnsi="Arial" w:cs="Arial"/>
+          <w:b/>
+          <w:bCs/>
+        </w:rPr>
+        <w:t xml:space="preserve">X Position </w:t>
+      </w:r>
+      <w:r>
+        <w:rPr>
+          <w:rFonts w:ascii="Arial" w:hAnsi="Arial" w:cs="Arial"/>
+        </w:rPr>
+        <w:t xml:space="preserve">– The X position of the </w:t>
+      </w:r>
+      <w:r>
+        <w:rPr>
+          <w:rFonts w:ascii="Arial" w:hAnsi="Arial" w:cs="Arial"/>
+        </w:rPr>
+        <w:t xml:space="preserve">text to draw. This property, in combination with the </w:t>
+      </w:r>
+      <w:proofErr w:type="spellStart"/>
+      <w:r>
+        <w:rPr>
+          <w:rFonts w:ascii="Arial" w:hAnsi="Arial" w:cs="Arial"/>
+          <w:b/>
+          <w:bCs/>
+        </w:rPr>
+        <w:t>Text_GetSize</w:t>
+      </w:r>
+      <w:proofErr w:type="spellEnd"/>
+      <w:r>
+        <w:rPr>
+          <w:rFonts w:ascii="Arial" w:hAnsi="Arial" w:cs="Arial"/>
+          <w:b/>
+          <w:bCs/>
+        </w:rPr>
+        <w:t xml:space="preserve"> </w:t>
+      </w:r>
+      <w:r>
+        <w:rPr>
+          <w:rFonts w:ascii="Arial" w:hAnsi="Arial" w:cs="Arial"/>
+        </w:rPr>
+        <w:t>may be used to centre it – see the FontEngine.docx document for further information.</w:t>
+      </w:r>
+      <w:r>
+        <w:rPr>
+          <w:rFonts w:ascii="Arial" w:hAnsi="Arial" w:cs="Arial"/>
+        </w:rPr>
+        <w:br/>
+      </w:r>
+      <w:r>
+        <w:rPr>
+          <w:rFonts w:ascii="Arial" w:hAnsi="Arial" w:cs="Arial"/>
+          <w:b/>
+          <w:bCs/>
+        </w:rPr>
+        <w:t>Y P</w:t>
+      </w:r>
+      <w:r>
+        <w:rPr>
+          <w:rFonts w:ascii="Arial" w:hAnsi="Arial" w:cs="Arial"/>
+          <w:b/>
+          <w:bCs/>
+        </w:rPr>
+        <w:t xml:space="preserve">osition </w:t>
+      </w:r>
+      <w:r>
+        <w:rPr>
+          <w:rFonts w:ascii="Arial" w:hAnsi="Arial" w:cs="Arial"/>
+        </w:rPr>
+        <w:t xml:space="preserve">– The Y position of the text to draw. This property, in combination with the </w:t>
+      </w:r>
+      <w:proofErr w:type="spellStart"/>
+      <w:r>
+        <w:rPr>
+          <w:rFonts w:ascii="Arial" w:hAnsi="Arial" w:cs="Arial"/>
+          <w:b/>
+          <w:bCs/>
+        </w:rPr>
+        <w:lastRenderedPageBreak/>
+        <w:t>Text_GetSize</w:t>
+      </w:r>
+      <w:proofErr w:type="spellEnd"/>
+      <w:r>
+        <w:rPr>
+          <w:rFonts w:ascii="Arial" w:hAnsi="Arial" w:cs="Arial"/>
+          <w:b/>
+          <w:bCs/>
+        </w:rPr>
+        <w:t xml:space="preserve"> </w:t>
+      </w:r>
+      <w:r>
+        <w:rPr>
+          <w:rFonts w:ascii="Arial" w:hAnsi="Arial" w:cs="Arial"/>
+        </w:rPr>
+        <w:t>may be used to centre it – see the FontEngine.docx document for further information.</w:t>
       </w:r>
     </w:p>
     <w:p>
@@ -690,6 +962,13 @@
     </w:p>
     <w:p>
       <w:pPr>
+        <w:rPr>
+          <w:rFonts w:ascii="Arial" w:hAnsi="Arial" w:cs="Arial"/>
+        </w:rPr>
+      </w:pPr>
+    </w:p>
+    <w:p>
+      <w:pPr>
         <w:pStyle w:val="ListParagraph"/>
         <w:numPr>
           <w:ilvl w:val="1"/>
@@ -841,7 +1120,6 @@
           <w:sz w:val="28"/>
           <w:szCs w:val="28"/>
         </w:rPr>
-        <w:lastRenderedPageBreak/>
         <w:t xml:space="preserve">UI </w:t>
       </w:r>
       <w:r>
@@ -1003,6 +1281,7 @@
         <w:rFonts w:ascii="Arial" w:hAnsi="Arial" w:cs="Arial"/>
       </w:rPr>
     </w:pPr>
+    <w:proofErr w:type="spellStart"/>
     <w:r>
       <w:rPr>
         <w:rFonts w:ascii="Arial" w:hAnsi="Arial" w:cs="Arial"/>
@@ -1013,6 +1292,7 @@
       </w:rPr>
       <w:t>ZombonoUI</w:t>
     </w:r>
+    <w:proofErr w:type="spellEnd"/>
     <w:r>
       <w:rPr>
         <w:rFonts w:ascii="Arial" w:hAnsi="Arial" w:cs="Arial"/>
@@ -1051,7 +1331,7 @@
       <w:rPr>
         <w:rFonts w:ascii="Arial" w:hAnsi="Arial" w:cs="Arial"/>
       </w:rPr>
-      <w:t>January 4, 2024</w:t>
+      <w:t>March 25, 2024</w:t>
     </w:r>
   </w:p>
 </w:hdr>

</xml_diff>

<commit_message>
working alternative camera angles, prediction needs to be rewritten etc
</commit_message>
<xml_diff>
--- a/docs/ZombonoUI.docx
+++ b/docs/ZombonoUI.docx
@@ -258,7 +258,7 @@
         <w:rPr>
           <w:rFonts w:ascii="Arial" w:hAnsi="Arial" w:cs="Arial"/>
         </w:rPr>
-        <w:t>structure; presently there are a maximum of 32 chara</w:t>
+        <w:t>structure</w:t>
       </w:r>
       <w:r>
         <w:rPr>
@@ -313,6 +313,12 @@
           <w:rFonts w:ascii="Arial" w:hAnsi="Arial" w:cs="Arial"/>
         </w:rPr>
         <w:t>when a UI is not being displayed.</w:t>
+      </w:r>
+      <w:r>
+        <w:rPr>
+          <w:rFonts w:ascii="Arial" w:hAnsi="Arial" w:cs="Arial"/>
+        </w:rPr>
+        <w:t xml:space="preserve"> Currently, there is a maximum of 32 UIs and 256 controls per user interface.</w:t>
       </w:r>
     </w:p>
     <w:p>
@@ -792,7 +798,19 @@
         <w:rPr>
           <w:rFonts w:ascii="Arial" w:hAnsi="Arial" w:cs="Arial"/>
         </w:rPr>
-        <w:t>may be used to centre it – see the FontEngine.docx document for further information.</w:t>
+        <w:t xml:space="preserve">may be used to centre </w:t>
+      </w:r>
+      <w:r>
+        <w:rPr>
+          <w:rFonts w:ascii="Arial" w:hAnsi="Arial" w:cs="Arial"/>
+        </w:rPr>
+        <w:t>the text or</w:t>
+      </w:r>
+      <w:r>
+        <w:rPr>
+          <w:rFonts w:ascii="Arial" w:hAnsi="Arial" w:cs="Arial"/>
+        </w:rPr>
+        <w:t xml:space="preserve"> – see the FontEngine.docx document for further information.</w:t>
       </w:r>
     </w:p>
     <w:p>
@@ -827,6 +845,12 @@
           <w:rFonts w:ascii="Arial" w:hAnsi="Arial" w:cs="Arial"/>
         </w:rPr>
       </w:pPr>
+      <w:r>
+        <w:rPr>
+          <w:rFonts w:ascii="Arial" w:hAnsi="Arial" w:cs="Arial"/>
+        </w:rPr>
+        <w:t>Draws a single 2D texture loaded using the DrawPic* renderer functions.</w:t>
+      </w:r>
     </w:p>
     <w:p>
       <w:pPr>
@@ -856,6 +880,19 @@
     </w:p>
     <w:p>
       <w:pPr>
+        <w:rPr>
+          <w:rFonts w:ascii="Arial" w:hAnsi="Arial" w:cs="Arial"/>
+        </w:rPr>
+      </w:pPr>
+      <w:r>
+        <w:rPr>
+          <w:rFonts w:ascii="Arial" w:hAnsi="Arial" w:cs="Arial"/>
+        </w:rPr>
+        <w:t>Draws a slider that allows the user to select between a range of values.</w:t>
+      </w:r>
+    </w:p>
+    <w:p>
+      <w:pPr>
         <w:pStyle w:val="ListParagraph"/>
         <w:numPr>
           <w:ilvl w:val="1"/>
@@ -988,26 +1025,26 @@
       <w:pPr>
         <w:pStyle w:val="ListParagraph"/>
         <w:numPr>
-          <w:ilvl w:val="0"/>
+          <w:ilvl w:val="1"/>
           <w:numId w:val="1"/>
         </w:numPr>
         <w:rPr>
           <w:rFonts w:ascii="Arial" w:hAnsi="Arial" w:cs="Arial"/>
           <w:b/>
           <w:bCs/>
-          <w:sz w:val="28"/>
-          <w:szCs w:val="28"/>
-        </w:rPr>
-      </w:pPr>
-      <w:r>
-        <w:rPr>
-          <w:rFonts w:ascii="Arial" w:hAnsi="Arial" w:cs="Arial"/>
-          <w:b/>
-          <w:bCs/>
-          <w:sz w:val="28"/>
-          <w:szCs w:val="28"/>
-        </w:rPr>
-        <w:t>UI Events</w:t>
+          <w:sz w:val="25"/>
+          <w:szCs w:val="25"/>
+        </w:rPr>
+      </w:pPr>
+      <w:r>
+        <w:rPr>
+          <w:rFonts w:ascii="Arial" w:hAnsi="Arial" w:cs="Arial"/>
+          <w:b/>
+          <w:bCs/>
+          <w:sz w:val="25"/>
+          <w:szCs w:val="25"/>
+        </w:rPr>
+        <w:t>UI Controls: Tab Control</w:t>
       </w:r>
     </w:p>
     <w:p>
@@ -1033,17 +1070,111 @@
           <w:sz w:val="28"/>
           <w:szCs w:val="28"/>
         </w:rPr>
-        <w:t xml:space="preserve">UI </w:t>
-      </w:r>
-      <w:r>
-        <w:rPr>
-          <w:rFonts w:ascii="Arial" w:hAnsi="Arial" w:cs="Arial"/>
-          <w:b/>
-          <w:bCs/>
-          <w:sz w:val="28"/>
-          <w:szCs w:val="28"/>
-        </w:rPr>
-        <w:t>Scripts</w:t>
+        <w:t>UI Events</w:t>
+      </w:r>
+    </w:p>
+    <w:p>
+      <w:pPr>
+        <w:pStyle w:val="ListParagraph"/>
+        <w:numPr>
+          <w:ilvl w:val="1"/>
+          <w:numId w:val="1"/>
+        </w:numPr>
+        <w:rPr>
+          <w:rFonts w:ascii="Arial" w:hAnsi="Arial" w:cs="Arial"/>
+          <w:b/>
+          <w:bCs/>
+          <w:sz w:val="25"/>
+          <w:szCs w:val="25"/>
+        </w:rPr>
+      </w:pPr>
+      <w:r>
+        <w:rPr>
+          <w:rFonts w:ascii="Arial" w:hAnsi="Arial" w:cs="Arial"/>
+          <w:b/>
+          <w:bCs/>
+          <w:sz w:val="25"/>
+          <w:szCs w:val="25"/>
+        </w:rPr>
+        <w:t>UI Events: Mouse Down</w:t>
+      </w:r>
+    </w:p>
+    <w:p>
+      <w:pPr>
+        <w:pStyle w:val="ListParagraph"/>
+        <w:numPr>
+          <w:ilvl w:val="1"/>
+          <w:numId w:val="1"/>
+        </w:numPr>
+        <w:rPr>
+          <w:rFonts w:ascii="Arial" w:hAnsi="Arial" w:cs="Arial"/>
+          <w:b/>
+          <w:bCs/>
+          <w:sz w:val="25"/>
+          <w:szCs w:val="25"/>
+        </w:rPr>
+      </w:pPr>
+      <w:r>
+        <w:rPr>
+          <w:rFonts w:ascii="Arial" w:hAnsi="Arial" w:cs="Arial"/>
+          <w:b/>
+          <w:bCs/>
+          <w:sz w:val="25"/>
+          <w:szCs w:val="25"/>
+        </w:rPr>
+        <w:t>UI Events: Mouse Up</w:t>
+      </w:r>
+    </w:p>
+    <w:p>
+      <w:pPr>
+        <w:pStyle w:val="ListParagraph"/>
+        <w:numPr>
+          <w:ilvl w:val="1"/>
+          <w:numId w:val="1"/>
+        </w:numPr>
+        <w:rPr>
+          <w:rFonts w:ascii="Arial" w:hAnsi="Arial" w:cs="Arial"/>
+          <w:b/>
+          <w:bCs/>
+          <w:sz w:val="25"/>
+          <w:szCs w:val="25"/>
+        </w:rPr>
+      </w:pPr>
+      <w:r>
+        <w:rPr>
+          <w:rFonts w:ascii="Arial" w:hAnsi="Arial" w:cs="Arial"/>
+          <w:b/>
+          <w:bCs/>
+          <w:sz w:val="25"/>
+          <w:szCs w:val="25"/>
+        </w:rPr>
+        <w:t>UI Events: Key Down</w:t>
+      </w:r>
+    </w:p>
+    <w:p>
+      <w:pPr>
+        <w:pStyle w:val="ListParagraph"/>
+        <w:numPr>
+          <w:ilvl w:val="1"/>
+          <w:numId w:val="1"/>
+        </w:numPr>
+        <w:rPr>
+          <w:rFonts w:ascii="Arial" w:hAnsi="Arial" w:cs="Arial"/>
+          <w:b/>
+          <w:bCs/>
+          <w:sz w:val="25"/>
+          <w:szCs w:val="25"/>
+        </w:rPr>
+      </w:pPr>
+      <w:r>
+        <w:rPr>
+          <w:rFonts w:ascii="Arial" w:hAnsi="Arial" w:cs="Arial"/>
+          <w:b/>
+          <w:bCs/>
+          <w:sz w:val="25"/>
+          <w:szCs w:val="25"/>
+        </w:rPr>
+        <w:t>UI Events: Key Up</w:t>
       </w:r>
     </w:p>
     <w:p>
@@ -1069,7 +1200,17 @@
           <w:sz w:val="28"/>
           <w:szCs w:val="28"/>
         </w:rPr>
-        <w:t>UI Event Handling</w:t>
+        <w:t xml:space="preserve">UI </w:t>
+      </w:r>
+      <w:r>
+        <w:rPr>
+          <w:rFonts w:ascii="Arial" w:hAnsi="Arial" w:cs="Arial"/>
+          <w:b/>
+          <w:bCs/>
+          <w:sz w:val="28"/>
+          <w:szCs w:val="28"/>
+        </w:rPr>
+        <w:t>Scripts</w:t>
       </w:r>
     </w:p>
     <w:p>
@@ -1095,7 +1236,7 @@
           <w:sz w:val="28"/>
           <w:szCs w:val="28"/>
         </w:rPr>
-        <w:t>UI Networking</w:t>
+        <w:t>UI Event Handling</w:t>
       </w:r>
     </w:p>
     <w:p>
@@ -1121,16 +1262,37 @@
           <w:sz w:val="28"/>
           <w:szCs w:val="28"/>
         </w:rPr>
+        <w:t>UI Networking</w:t>
+      </w:r>
+    </w:p>
+    <w:p>
+      <w:pPr>
+        <w:pStyle w:val="ListParagraph"/>
+        <w:numPr>
+          <w:ilvl w:val="0"/>
+          <w:numId w:val="1"/>
+        </w:numPr>
+        <w:rPr>
+          <w:rFonts w:ascii="Arial" w:hAnsi="Arial" w:cs="Arial"/>
+          <w:b/>
+          <w:bCs/>
+          <w:sz w:val="28"/>
+          <w:szCs w:val="28"/>
+        </w:rPr>
+      </w:pPr>
+      <w:r>
+        <w:rPr>
+          <w:rFonts w:ascii="Arial" w:hAnsi="Arial" w:cs="Arial"/>
+          <w:b/>
+          <w:bCs/>
+          <w:sz w:val="28"/>
+          <w:szCs w:val="28"/>
+        </w:rPr>
         <w:t>UI Notes (e.g. Functions)</w:t>
       </w:r>
     </w:p>
     <w:sectPr>
-      <w:headerReference w:type="even" r:id="rId7"/>
-      <w:headerReference w:type="default" r:id="rId8"/>
-      <w:footerReference w:type="even" r:id="rId9"/>
-      <w:footerReference w:type="default" r:id="rId10"/>
-      <w:headerReference w:type="first" r:id="rId11"/>
-      <w:footerReference w:type="first" r:id="rId12"/>
+      <w:headerReference w:type="default" r:id="rId7"/>
       <w:pgSz w:w="11906" w:h="16838"/>
       <w:pgMar w:top="1440" w:right="1440" w:bottom="1440" w:left="1440" w:header="708" w:footer="708" w:gutter="0"/>
       <w:cols w:space="708"/>
@@ -1165,36 +1327,6 @@
 </w:endnotes>
 </file>
 
-<file path=word/footer1.xml><?xml version="1.0" encoding="utf-8"?>
-<w:ftr xmlns:wpc="http://schemas.microsoft.com/office/word/2010/wordprocessingCanvas" xmlns:cx="http://schemas.microsoft.com/office/drawing/2014/chartex" xmlns:cx1="http://schemas.microsoft.com/office/drawing/2015/9/8/chartex" xmlns:cx2="http://schemas.microsoft.com/office/drawing/2015/10/21/chartex" xmlns:cx3="http://schemas.microsoft.com/office/drawing/2016/5/9/chartex" xmlns:cx4="http://schemas.microsoft.com/office/drawing/2016/5/10/chartex" xmlns:cx5="http://schemas.microsoft.com/office/drawing/2016/5/11/chartex" xmlns:cx6="http://schemas.microsoft.com/office/drawing/2016/5/12/chartex" xmlns:cx7="http://schemas.microsoft.com/office/drawing/2016/5/13/chartex" xmlns:cx8="http://schemas.microsoft.com/office/drawing/2016/5/14/chartex" xmlns:mc="http://schemas.openxmlformats.org/markup-compatibility/2006" xmlns:aink="http://schemas.microsoft.com/office/drawing/2016/ink" xmlns:am3d="http://schemas.microsoft.com/office/drawing/2017/model3d" xmlns:o="urn:schemas-microsoft-com:office:office" xmlns:oel="http://schemas.microsoft.com/office/2019/extlst" xmlns:r="http://schemas.openxmlformats.org/officeDocument/2006/relationships" xmlns:m="http://schemas.openxmlformats.org/officeDocument/2006/math" xmlns:v="urn:schemas-microsoft-com:vml" xmlns:wp14="http://schemas.microsoft.com/office/word/2010/wordprocessingDrawing" xmlns:wp="http://schemas.openxmlformats.org/drawingml/2006/wordprocessingDrawing" xmlns:w10="urn:schemas-microsoft-com:office:word" xmlns:w="http://schemas.openxmlformats.org/wordprocessingml/2006/main" xmlns:w14="http://schemas.microsoft.com/office/word/2010/wordml" xmlns:w15="http://schemas.microsoft.com/office/word/2012/wordml" xmlns:w16cex="http://schemas.microsoft.com/office/word/2018/wordml/cex" xmlns:w16cid="http://schemas.microsoft.com/office/word/2016/wordml/cid" xmlns:w16="http://schemas.microsoft.com/office/word/2018/wordml" xmlns:w16du="http://schemas.microsoft.com/office/word/2023/wordml/word16du" xmlns:w16sdtdh="http://schemas.microsoft.com/office/word/2020/wordml/sdtdatahash" xmlns:w16se="http://schemas.microsoft.com/office/word/2015/wordml/symex" xmlns:wpg="http://schemas.microsoft.com/office/word/2010/wordprocessingGroup" xmlns:wpi="http://schemas.microsoft.com/office/word/2010/wordprocessingInk" xmlns:wne="http://schemas.microsoft.com/office/word/2006/wordml" xmlns:wps="http://schemas.microsoft.com/office/word/2010/wordprocessingShape" mc:Ignorable="w14 w15 w16se w16cid w16 w16cex w16sdtdh w16du wp14">
-  <w:p>
-    <w:pPr>
-      <w:pStyle w:val="Footer"/>
-    </w:pPr>
-  </w:p>
-</w:ftr>
-</file>
-
-<file path=word/footer2.xml><?xml version="1.0" encoding="utf-8"?>
-<w:ftr xmlns:wpc="http://schemas.microsoft.com/office/word/2010/wordprocessingCanvas" xmlns:cx="http://schemas.microsoft.com/office/drawing/2014/chartex" xmlns:cx1="http://schemas.microsoft.com/office/drawing/2015/9/8/chartex" xmlns:cx2="http://schemas.microsoft.com/office/drawing/2015/10/21/chartex" xmlns:cx3="http://schemas.microsoft.com/office/drawing/2016/5/9/chartex" xmlns:cx4="http://schemas.microsoft.com/office/drawing/2016/5/10/chartex" xmlns:cx5="http://schemas.microsoft.com/office/drawing/2016/5/11/chartex" xmlns:cx6="http://schemas.microsoft.com/office/drawing/2016/5/12/chartex" xmlns:cx7="http://schemas.microsoft.com/office/drawing/2016/5/13/chartex" xmlns:cx8="http://schemas.microsoft.com/office/drawing/2016/5/14/chartex" xmlns:mc="http://schemas.openxmlformats.org/markup-compatibility/2006" xmlns:aink="http://schemas.microsoft.com/office/drawing/2016/ink" xmlns:am3d="http://schemas.microsoft.com/office/drawing/2017/model3d" xmlns:o="urn:schemas-microsoft-com:office:office" xmlns:oel="http://schemas.microsoft.com/office/2019/extlst" xmlns:r="http://schemas.openxmlformats.org/officeDocument/2006/relationships" xmlns:m="http://schemas.openxmlformats.org/officeDocument/2006/math" xmlns:v="urn:schemas-microsoft-com:vml" xmlns:wp14="http://schemas.microsoft.com/office/word/2010/wordprocessingDrawing" xmlns:wp="http://schemas.openxmlformats.org/drawingml/2006/wordprocessingDrawing" xmlns:w10="urn:schemas-microsoft-com:office:word" xmlns:w="http://schemas.openxmlformats.org/wordprocessingml/2006/main" xmlns:w14="http://schemas.microsoft.com/office/word/2010/wordml" xmlns:w15="http://schemas.microsoft.com/office/word/2012/wordml" xmlns:w16cex="http://schemas.microsoft.com/office/word/2018/wordml/cex" xmlns:w16cid="http://schemas.microsoft.com/office/word/2016/wordml/cid" xmlns:w16="http://schemas.microsoft.com/office/word/2018/wordml" xmlns:w16du="http://schemas.microsoft.com/office/word/2023/wordml/word16du" xmlns:w16sdtdh="http://schemas.microsoft.com/office/word/2020/wordml/sdtdatahash" xmlns:w16se="http://schemas.microsoft.com/office/word/2015/wordml/symex" xmlns:wpg="http://schemas.microsoft.com/office/word/2010/wordprocessingGroup" xmlns:wpi="http://schemas.microsoft.com/office/word/2010/wordprocessingInk" xmlns:wne="http://schemas.microsoft.com/office/word/2006/wordml" xmlns:wps="http://schemas.microsoft.com/office/word/2010/wordprocessingShape" mc:Ignorable="w14 w15 w16se w16cid w16 w16cex w16sdtdh w16du wp14">
-  <w:p>
-    <w:pPr>
-      <w:pStyle w:val="Footer"/>
-    </w:pPr>
-  </w:p>
-</w:ftr>
-</file>
-
-<file path=word/footer3.xml><?xml version="1.0" encoding="utf-8"?>
-<w:ftr xmlns:wpc="http://schemas.microsoft.com/office/word/2010/wordprocessingCanvas" xmlns:cx="http://schemas.microsoft.com/office/drawing/2014/chartex" xmlns:cx1="http://schemas.microsoft.com/office/drawing/2015/9/8/chartex" xmlns:cx2="http://schemas.microsoft.com/office/drawing/2015/10/21/chartex" xmlns:cx3="http://schemas.microsoft.com/office/drawing/2016/5/9/chartex" xmlns:cx4="http://schemas.microsoft.com/office/drawing/2016/5/10/chartex" xmlns:cx5="http://schemas.microsoft.com/office/drawing/2016/5/11/chartex" xmlns:cx6="http://schemas.microsoft.com/office/drawing/2016/5/12/chartex" xmlns:cx7="http://schemas.microsoft.com/office/drawing/2016/5/13/chartex" xmlns:cx8="http://schemas.microsoft.com/office/drawing/2016/5/14/chartex" xmlns:mc="http://schemas.openxmlformats.org/markup-compatibility/2006" xmlns:aink="http://schemas.microsoft.com/office/drawing/2016/ink" xmlns:am3d="http://schemas.microsoft.com/office/drawing/2017/model3d" xmlns:o="urn:schemas-microsoft-com:office:office" xmlns:oel="http://schemas.microsoft.com/office/2019/extlst" xmlns:r="http://schemas.openxmlformats.org/officeDocument/2006/relationships" xmlns:m="http://schemas.openxmlformats.org/officeDocument/2006/math" xmlns:v="urn:schemas-microsoft-com:vml" xmlns:wp14="http://schemas.microsoft.com/office/word/2010/wordprocessingDrawing" xmlns:wp="http://schemas.openxmlformats.org/drawingml/2006/wordprocessingDrawing" xmlns:w10="urn:schemas-microsoft-com:office:word" xmlns:w="http://schemas.openxmlformats.org/wordprocessingml/2006/main" xmlns:w14="http://schemas.microsoft.com/office/word/2010/wordml" xmlns:w15="http://schemas.microsoft.com/office/word/2012/wordml" xmlns:w16cex="http://schemas.microsoft.com/office/word/2018/wordml/cex" xmlns:w16cid="http://schemas.microsoft.com/office/word/2016/wordml/cid" xmlns:w16="http://schemas.microsoft.com/office/word/2018/wordml" xmlns:w16du="http://schemas.microsoft.com/office/word/2023/wordml/word16du" xmlns:w16sdtdh="http://schemas.microsoft.com/office/word/2020/wordml/sdtdatahash" xmlns:w16se="http://schemas.microsoft.com/office/word/2015/wordml/symex" xmlns:wpg="http://schemas.microsoft.com/office/word/2010/wordprocessingGroup" xmlns:wpi="http://schemas.microsoft.com/office/word/2010/wordprocessingInk" xmlns:wne="http://schemas.microsoft.com/office/word/2006/wordml" xmlns:wps="http://schemas.microsoft.com/office/word/2010/wordprocessingShape" mc:Ignorable="w14 w15 w16se w16cid w16 w16cex w16sdtdh w16du wp14">
-  <w:p>
-    <w:pPr>
-      <w:pStyle w:val="Footer"/>
-    </w:pPr>
-  </w:p>
-</w:ftr>
-</file>
-
 <file path=word/footnotes.xml><?xml version="1.0" encoding="utf-8"?>
 <w:footnotes xmlns:wpc="http://schemas.microsoft.com/office/word/2010/wordprocessingCanvas" xmlns:cx="http://schemas.microsoft.com/office/drawing/2014/chartex" xmlns:cx1="http://schemas.microsoft.com/office/drawing/2015/9/8/chartex" xmlns:cx2="http://schemas.microsoft.com/office/drawing/2015/10/21/chartex" xmlns:cx3="http://schemas.microsoft.com/office/drawing/2016/5/9/chartex" xmlns:cx4="http://schemas.microsoft.com/office/drawing/2016/5/10/chartex" xmlns:cx5="http://schemas.microsoft.com/office/drawing/2016/5/11/chartex" xmlns:cx6="http://schemas.microsoft.com/office/drawing/2016/5/12/chartex" xmlns:cx7="http://schemas.microsoft.com/office/drawing/2016/5/13/chartex" xmlns:cx8="http://schemas.microsoft.com/office/drawing/2016/5/14/chartex" xmlns:mc="http://schemas.openxmlformats.org/markup-compatibility/2006" xmlns:aink="http://schemas.microsoft.com/office/drawing/2016/ink" xmlns:am3d="http://schemas.microsoft.com/office/drawing/2017/model3d" xmlns:o="urn:schemas-microsoft-com:office:office" xmlns:oel="http://schemas.microsoft.com/office/2019/extlst" xmlns:r="http://schemas.openxmlformats.org/officeDocument/2006/relationships" xmlns:m="http://schemas.openxmlformats.org/officeDocument/2006/math" xmlns:v="urn:schemas-microsoft-com:vml" xmlns:wp14="http://schemas.microsoft.com/office/word/2010/wordprocessingDrawing" xmlns:wp="http://schemas.openxmlformats.org/drawingml/2006/wordprocessingDrawing" xmlns:w10="urn:schemas-microsoft-com:office:word" xmlns:w="http://schemas.openxmlformats.org/wordprocessingml/2006/main" xmlns:w14="http://schemas.microsoft.com/office/word/2010/wordml" xmlns:w15="http://schemas.microsoft.com/office/word/2012/wordml" xmlns:w16cex="http://schemas.microsoft.com/office/word/2018/wordml/cex" xmlns:w16cid="http://schemas.microsoft.com/office/word/2016/wordml/cid" xmlns:w16="http://schemas.microsoft.com/office/word/2018/wordml" xmlns:w16du="http://schemas.microsoft.com/office/word/2023/wordml/word16du" xmlns:w16sdtdh="http://schemas.microsoft.com/office/word/2020/wordml/sdtdatahash" xmlns:w16se="http://schemas.microsoft.com/office/word/2015/wordml/symex" xmlns:wpg="http://schemas.microsoft.com/office/word/2010/wordprocessingGroup" xmlns:wpi="http://schemas.microsoft.com/office/word/2010/wordprocessingInk" xmlns:wne="http://schemas.microsoft.com/office/word/2006/wordml" xmlns:wps="http://schemas.microsoft.com/office/word/2010/wordprocessingShape" mc:Ignorable="w14 w15 w16se w16cid w16 w16cex w16sdtdh w16du wp14">
   <w:footnote w:type="separator" w:id="-1">
@@ -1221,16 +1353,6 @@
 </file>
 
 <file path=word/header1.xml><?xml version="1.0" encoding="utf-8"?>
-<w:hdr xmlns:wpc="http://schemas.microsoft.com/office/word/2010/wordprocessingCanvas" xmlns:cx="http://schemas.microsoft.com/office/drawing/2014/chartex" xmlns:cx1="http://schemas.microsoft.com/office/drawing/2015/9/8/chartex" xmlns:cx2="http://schemas.microsoft.com/office/drawing/2015/10/21/chartex" xmlns:cx3="http://schemas.microsoft.com/office/drawing/2016/5/9/chartex" xmlns:cx4="http://schemas.microsoft.com/office/drawing/2016/5/10/chartex" xmlns:cx5="http://schemas.microsoft.com/office/drawing/2016/5/11/chartex" xmlns:cx6="http://schemas.microsoft.com/office/drawing/2016/5/12/chartex" xmlns:cx7="http://schemas.microsoft.com/office/drawing/2016/5/13/chartex" xmlns:cx8="http://schemas.microsoft.com/office/drawing/2016/5/14/chartex" xmlns:mc="http://schemas.openxmlformats.org/markup-compatibility/2006" xmlns:aink="http://schemas.microsoft.com/office/drawing/2016/ink" xmlns:am3d="http://schemas.microsoft.com/office/drawing/2017/model3d" xmlns:o="urn:schemas-microsoft-com:office:office" xmlns:oel="http://schemas.microsoft.com/office/2019/extlst" xmlns:r="http://schemas.openxmlformats.org/officeDocument/2006/relationships" xmlns:m="http://schemas.openxmlformats.org/officeDocument/2006/math" xmlns:v="urn:schemas-microsoft-com:vml" xmlns:wp14="http://schemas.microsoft.com/office/word/2010/wordprocessingDrawing" xmlns:wp="http://schemas.openxmlformats.org/drawingml/2006/wordprocessingDrawing" xmlns:w10="urn:schemas-microsoft-com:office:word" xmlns:w="http://schemas.openxmlformats.org/wordprocessingml/2006/main" xmlns:w14="http://schemas.microsoft.com/office/word/2010/wordml" xmlns:w15="http://schemas.microsoft.com/office/word/2012/wordml" xmlns:w16cex="http://schemas.microsoft.com/office/word/2018/wordml/cex" xmlns:w16cid="http://schemas.microsoft.com/office/word/2016/wordml/cid" xmlns:w16="http://schemas.microsoft.com/office/word/2018/wordml" xmlns:w16du="http://schemas.microsoft.com/office/word/2023/wordml/word16du" xmlns:w16sdtdh="http://schemas.microsoft.com/office/word/2020/wordml/sdtdatahash" xmlns:w16se="http://schemas.microsoft.com/office/word/2015/wordml/symex" xmlns:wpg="http://schemas.microsoft.com/office/word/2010/wordprocessingGroup" xmlns:wpi="http://schemas.microsoft.com/office/word/2010/wordprocessingInk" xmlns:wne="http://schemas.microsoft.com/office/word/2006/wordml" xmlns:wps="http://schemas.microsoft.com/office/word/2010/wordprocessingShape" mc:Ignorable="w14 w15 w16se w16cid w16 w16cex w16sdtdh w16du wp14">
-  <w:p>
-    <w:pPr>
-      <w:pStyle w:val="Header"/>
-    </w:pPr>
-  </w:p>
-</w:hdr>
-</file>
-
-<file path=word/header2.xml><?xml version="1.0" encoding="utf-8"?>
 <w:hdr xmlns:wpc="http://schemas.microsoft.com/office/word/2010/wordprocessingCanvas" xmlns:cx="http://schemas.microsoft.com/office/drawing/2014/chartex" xmlns:cx1="http://schemas.microsoft.com/office/drawing/2015/9/8/chartex" xmlns:cx2="http://schemas.microsoft.com/office/drawing/2015/10/21/chartex" xmlns:cx3="http://schemas.microsoft.com/office/drawing/2016/5/9/chartex" xmlns:cx4="http://schemas.microsoft.com/office/drawing/2016/5/10/chartex" xmlns:cx5="http://schemas.microsoft.com/office/drawing/2016/5/11/chartex" xmlns:cx6="http://schemas.microsoft.com/office/drawing/2016/5/12/chartex" xmlns:cx7="http://schemas.microsoft.com/office/drawing/2016/5/13/chartex" xmlns:cx8="http://schemas.microsoft.com/office/drawing/2016/5/14/chartex" xmlns:mc="http://schemas.openxmlformats.org/markup-compatibility/2006" xmlns:aink="http://schemas.microsoft.com/office/drawing/2016/ink" xmlns:am3d="http://schemas.microsoft.com/office/drawing/2017/model3d" xmlns:o="urn:schemas-microsoft-com:office:office" xmlns:oel="http://schemas.microsoft.com/office/2019/extlst" xmlns:r="http://schemas.openxmlformats.org/officeDocument/2006/relationships" xmlns:m="http://schemas.openxmlformats.org/officeDocument/2006/math" xmlns:v="urn:schemas-microsoft-com:vml" xmlns:wp14="http://schemas.microsoft.com/office/word/2010/wordprocessingDrawing" xmlns:wp="http://schemas.openxmlformats.org/drawingml/2006/wordprocessingDrawing" xmlns:w10="urn:schemas-microsoft-com:office:word" xmlns:w="http://schemas.openxmlformats.org/wordprocessingml/2006/main" xmlns:w14="http://schemas.microsoft.com/office/word/2010/wordml" xmlns:w15="http://schemas.microsoft.com/office/word/2012/wordml" xmlns:w16cex="http://schemas.microsoft.com/office/word/2018/wordml/cex" xmlns:w16cid="http://schemas.microsoft.com/office/word/2016/wordml/cid" xmlns:w16="http://schemas.microsoft.com/office/word/2018/wordml" xmlns:w16du="http://schemas.microsoft.com/office/word/2023/wordml/word16du" xmlns:w16sdtdh="http://schemas.microsoft.com/office/word/2020/wordml/sdtdatahash" xmlns:w16se="http://schemas.microsoft.com/office/word/2015/wordml/symex" xmlns:wpg="http://schemas.microsoft.com/office/word/2010/wordprocessingGroup" xmlns:wpi="http://schemas.microsoft.com/office/word/2010/wordprocessingInk" xmlns:wne="http://schemas.microsoft.com/office/word/2006/wordml" xmlns:wps="http://schemas.microsoft.com/office/word/2010/wordprocessingShape" mc:Ignorable="w14 w15 w16se w16cid w16 w16cex w16sdtdh w16du wp14">
   <w:p>
     <w:pPr>
@@ -1247,7 +1369,7 @@
         <w:sz w:val="36"/>
         <w:szCs w:val="36"/>
       </w:rPr>
-      <w:t>ZombonoUI</w:t>
+      <w:t>Euphoria Game Engine UI System</w:t>
     </w:r>
     <w:r>
       <w:rPr>
@@ -1287,18 +1409,8 @@
       <w:rPr>
         <w:rFonts w:ascii="Arial" w:hAnsi="Arial" w:cs="Arial"/>
       </w:rPr>
-      <w:t>June 16, 2024</w:t>
+      <w:t>July 18, 2024</w:t>
     </w:r>
-  </w:p>
-</w:hdr>
-</file>
-
-<file path=word/header3.xml><?xml version="1.0" encoding="utf-8"?>
-<w:hdr xmlns:wpc="http://schemas.microsoft.com/office/word/2010/wordprocessingCanvas" xmlns:cx="http://schemas.microsoft.com/office/drawing/2014/chartex" xmlns:cx1="http://schemas.microsoft.com/office/drawing/2015/9/8/chartex" xmlns:cx2="http://schemas.microsoft.com/office/drawing/2015/10/21/chartex" xmlns:cx3="http://schemas.microsoft.com/office/drawing/2016/5/9/chartex" xmlns:cx4="http://schemas.microsoft.com/office/drawing/2016/5/10/chartex" xmlns:cx5="http://schemas.microsoft.com/office/drawing/2016/5/11/chartex" xmlns:cx6="http://schemas.microsoft.com/office/drawing/2016/5/12/chartex" xmlns:cx7="http://schemas.microsoft.com/office/drawing/2016/5/13/chartex" xmlns:cx8="http://schemas.microsoft.com/office/drawing/2016/5/14/chartex" xmlns:mc="http://schemas.openxmlformats.org/markup-compatibility/2006" xmlns:aink="http://schemas.microsoft.com/office/drawing/2016/ink" xmlns:am3d="http://schemas.microsoft.com/office/drawing/2017/model3d" xmlns:o="urn:schemas-microsoft-com:office:office" xmlns:oel="http://schemas.microsoft.com/office/2019/extlst" xmlns:r="http://schemas.openxmlformats.org/officeDocument/2006/relationships" xmlns:m="http://schemas.openxmlformats.org/officeDocument/2006/math" xmlns:v="urn:schemas-microsoft-com:vml" xmlns:wp14="http://schemas.microsoft.com/office/word/2010/wordprocessingDrawing" xmlns:wp="http://schemas.openxmlformats.org/drawingml/2006/wordprocessingDrawing" xmlns:w10="urn:schemas-microsoft-com:office:word" xmlns:w="http://schemas.openxmlformats.org/wordprocessingml/2006/main" xmlns:w14="http://schemas.microsoft.com/office/word/2010/wordml" xmlns:w15="http://schemas.microsoft.com/office/word/2012/wordml" xmlns:w16cex="http://schemas.microsoft.com/office/word/2018/wordml/cex" xmlns:w16cid="http://schemas.microsoft.com/office/word/2016/wordml/cid" xmlns:w16="http://schemas.microsoft.com/office/word/2018/wordml" xmlns:w16du="http://schemas.microsoft.com/office/word/2023/wordml/word16du" xmlns:w16sdtdh="http://schemas.microsoft.com/office/word/2020/wordml/sdtdatahash" xmlns:w16se="http://schemas.microsoft.com/office/word/2015/wordml/symex" xmlns:wpg="http://schemas.microsoft.com/office/word/2010/wordprocessingGroup" xmlns:wpi="http://schemas.microsoft.com/office/word/2010/wordprocessingInk" xmlns:wne="http://schemas.microsoft.com/office/word/2006/wordml" xmlns:wps="http://schemas.microsoft.com/office/word/2010/wordprocessingShape" mc:Ignorable="w14 w15 w16se w16cid w16 w16cex w16sdtdh w16du wp14">
-  <w:p>
-    <w:pPr>
-      <w:pStyle w:val="Header"/>
-    </w:pPr>
   </w:p>
 </w:hdr>
 </file>

</xml_diff>